<commit_message>
Cambios en las clases
</commit_message>
<xml_diff>
--- a/SegundoParcial/ReporteProyectoG07.docx
+++ b/SegundoParcial/ReporteProyectoG07.docx
@@ -2,8 +2,6 @@
 <file path=word/document.xml><?xml version="1.0" encoding="utf-8"?>
 <w:document xmlns:wpc="http://schemas.microsoft.com/office/word/2010/wordprocessingCanvas" xmlns:mc="http://schemas.openxmlformats.org/markup-compatibility/2006" xmlns:o="urn:schemas-microsoft-com:office:office" xmlns:r="http://schemas.openxmlformats.org/officeDocument/2006/relationships" xmlns:m="http://schemas.openxmlformats.org/officeDocument/2006/math" xmlns:v="urn:schemas-microsoft-com:vml" xmlns:wp14="http://schemas.microsoft.com/office/word/2010/wordprocessingDrawing" xmlns:wp="http://schemas.openxmlformats.org/drawingml/2006/wordprocessingDrawing" xmlns:w10="urn:schemas-microsoft-com:office:word" xmlns:w="http://schemas.openxmlformats.org/wordprocessingml/2006/main" xmlns:w14="http://schemas.microsoft.com/office/word/2010/wordml" xmlns:w15="http://schemas.microsoft.com/office/word/2012/wordml" xmlns:wpg="http://schemas.microsoft.com/office/word/2010/wordprocessingGroup" xmlns:wpi="http://schemas.microsoft.com/office/word/2010/wordprocessingInk" xmlns:wne="http://schemas.microsoft.com/office/word/2006/wordml" xmlns:wps="http://schemas.microsoft.com/office/word/2010/wordprocessingShape" mc:Ignorable="w14 w15 wp14">
   <w:body>
-    <w:bookmarkStart w:id="0" w:name="_GoBack" w:displacedByCustomXml="next"/>
-    <w:bookmarkEnd w:id="0" w:displacedByCustomXml="next"/>
     <w:sdt>
       <w:sdtPr>
         <w:rPr>
@@ -9892,8 +9890,2625 @@
         </w:tabs>
         <w:rPr>
           <w:rFonts w:ascii="Times New Roman" w:hAnsi="Times New Roman" w:cs="Times New Roman"/>
+          <w:b/>
+          <w:sz w:val="28"/>
+          <w:lang w:val="es-EC"/>
+        </w:rPr>
+      </w:pPr>
+      <w:proofErr w:type="spellStart"/>
+      <w:r>
+        <w:rPr>
+          <w:rFonts w:ascii="Times New Roman" w:hAnsi="Times New Roman" w:cs="Times New Roman"/>
+          <w:b/>
+          <w:sz w:val="28"/>
+          <w:lang w:val="es-EC"/>
+        </w:rPr>
+        <w:lastRenderedPageBreak/>
+        <w:t>Docker</w:t>
+      </w:r>
+      <w:proofErr w:type="spellEnd"/>
+    </w:p>
+    <w:p>
+      <w:pPr>
+        <w:pStyle w:val="Standard"/>
+        <w:jc w:val="both"/>
+        <w:rPr>
+          <w:rFonts w:ascii="Times New Roman" w:hAnsi="Times New Roman" w:cs="Times New Roman"/>
+        </w:rPr>
+      </w:pPr>
+      <w:r>
+        <w:rPr>
+          <w:rFonts w:ascii="Times New Roman" w:hAnsi="Times New Roman" w:cs="Times New Roman"/>
+        </w:rPr>
+        <w:t>Comandos par</w:t>
+      </w:r>
+      <w:bookmarkStart w:id="0" w:name="_GoBack"/>
+      <w:bookmarkEnd w:id="0"/>
+      <w:r>
+        <w:rPr>
+          <w:rFonts w:ascii="Times New Roman" w:hAnsi="Times New Roman" w:cs="Times New Roman"/>
+        </w:rPr>
+        <w:t xml:space="preserve">a instalar </w:t>
+      </w:r>
+      <w:proofErr w:type="spellStart"/>
+      <w:r>
+        <w:rPr>
+          <w:rFonts w:ascii="Times New Roman" w:hAnsi="Times New Roman" w:cs="Times New Roman"/>
+        </w:rPr>
+        <w:t>docker</w:t>
+      </w:r>
+      <w:proofErr w:type="spellEnd"/>
+      <w:r>
+        <w:rPr>
+          <w:rFonts w:ascii="Times New Roman" w:hAnsi="Times New Roman" w:cs="Times New Roman"/>
+        </w:rPr>
+        <w:t xml:space="preserve"> en </w:t>
+      </w:r>
+      <w:proofErr w:type="spellStart"/>
+      <w:r>
+        <w:rPr>
+          <w:rFonts w:ascii="Times New Roman" w:hAnsi="Times New Roman" w:cs="Times New Roman"/>
+        </w:rPr>
+        <w:t>ubuntu</w:t>
+      </w:r>
+      <w:proofErr w:type="spellEnd"/>
+      <w:r>
+        <w:rPr>
+          <w:rFonts w:ascii="Times New Roman" w:hAnsi="Times New Roman" w:cs="Times New Roman"/>
+        </w:rPr>
+        <w:t xml:space="preserve"> 18.04</w:t>
+      </w:r>
+    </w:p>
+    <w:p>
+      <w:pPr>
+        <w:pStyle w:val="Standard"/>
+        <w:jc w:val="both"/>
+        <w:rPr>
+          <w:rFonts w:ascii="Times New Roman" w:hAnsi="Times New Roman" w:cs="Times New Roman"/>
+        </w:rPr>
+      </w:pPr>
+    </w:p>
+    <w:p>
+      <w:pPr>
+        <w:pStyle w:val="Standard"/>
+        <w:jc w:val="both"/>
+        <w:rPr>
+          <w:rFonts w:ascii="Times New Roman" w:hAnsi="Times New Roman" w:cs="Times New Roman"/>
+          <w:lang w:val="en-US"/>
+        </w:rPr>
+      </w:pPr>
+      <w:r>
+        <w:rPr>
+          <w:rFonts w:ascii="Times New Roman" w:hAnsi="Times New Roman" w:cs="Times New Roman"/>
+          <w:lang w:val="en-US"/>
+        </w:rPr>
+        <w:t xml:space="preserve">1. </w:t>
+      </w:r>
+      <w:proofErr w:type="spellStart"/>
+      <w:r>
+        <w:rPr>
+          <w:rFonts w:ascii="Times New Roman" w:hAnsi="Times New Roman" w:cs="Times New Roman"/>
+          <w:lang w:val="en-US"/>
+        </w:rPr>
+        <w:t>Instalar</w:t>
+      </w:r>
+      <w:proofErr w:type="spellEnd"/>
+      <w:r>
+        <w:rPr>
+          <w:rFonts w:ascii="Times New Roman" w:hAnsi="Times New Roman" w:cs="Times New Roman"/>
+          <w:lang w:val="en-US"/>
+        </w:rPr>
+        <w:t xml:space="preserve"> </w:t>
+      </w:r>
+      <w:proofErr w:type="spellStart"/>
+      <w:r>
+        <w:rPr>
+          <w:rFonts w:ascii="Times New Roman" w:hAnsi="Times New Roman" w:cs="Times New Roman"/>
+          <w:lang w:val="en-US"/>
+        </w:rPr>
+        <w:t>docker</w:t>
+      </w:r>
+      <w:proofErr w:type="spellEnd"/>
+      <w:r>
+        <w:rPr>
+          <w:rFonts w:ascii="Times New Roman" w:hAnsi="Times New Roman" w:cs="Times New Roman"/>
+          <w:lang w:val="en-US"/>
+        </w:rPr>
+        <w:t>:</w:t>
+      </w:r>
+    </w:p>
+    <w:p>
+      <w:pPr>
+        <w:pStyle w:val="Standard"/>
+        <w:jc w:val="both"/>
+        <w:rPr>
+          <w:rFonts w:ascii="Times New Roman" w:hAnsi="Times New Roman" w:cs="Times New Roman"/>
+          <w:lang w:val="en-US"/>
+        </w:rPr>
+      </w:pPr>
+    </w:p>
+    <w:p>
+      <w:pPr>
+        <w:pStyle w:val="PreformattedText"/>
+        <w:jc w:val="both"/>
+        <w:rPr>
+          <w:rFonts w:ascii="Times New Roman" w:hAnsi="Times New Roman" w:cs="Times New Roman"/>
           <w:sz w:val="24"/>
-          <w:lang w:val="es-EC"/>
+          <w:szCs w:val="24"/>
+          <w:lang w:val="en-US"/>
+        </w:rPr>
+      </w:pPr>
+      <w:r>
+        <w:rPr>
+          <w:rStyle w:val="SourceText"/>
+          <w:rFonts w:ascii="Times New Roman" w:hAnsi="Times New Roman" w:cs="Times New Roman"/>
+          <w:b/>
+          <w:bCs/>
+          <w:sz w:val="24"/>
+          <w:szCs w:val="24"/>
+          <w:lang w:val="en-US"/>
+        </w:rPr>
+        <w:t xml:space="preserve">$ </w:t>
+      </w:r>
+      <w:proofErr w:type="spellStart"/>
+      <w:proofErr w:type="gramStart"/>
+      <w:r>
+        <w:rPr>
+          <w:rStyle w:val="SourceText"/>
+          <w:rFonts w:ascii="Times New Roman" w:hAnsi="Times New Roman" w:cs="Times New Roman"/>
+          <w:b/>
+          <w:bCs/>
+          <w:sz w:val="24"/>
+          <w:szCs w:val="24"/>
+          <w:lang w:val="en-US"/>
+        </w:rPr>
+        <w:t>sudo</w:t>
+      </w:r>
+      <w:proofErr w:type="spellEnd"/>
+      <w:proofErr w:type="gramEnd"/>
+      <w:r>
+        <w:rPr>
+          <w:rStyle w:val="SourceText"/>
+          <w:rFonts w:ascii="Times New Roman" w:hAnsi="Times New Roman" w:cs="Times New Roman"/>
+          <w:b/>
+          <w:bCs/>
+          <w:sz w:val="24"/>
+          <w:szCs w:val="24"/>
+          <w:lang w:val="en-US"/>
+        </w:rPr>
+        <w:t xml:space="preserve"> apt install </w:t>
+      </w:r>
+      <w:proofErr w:type="spellStart"/>
+      <w:r>
+        <w:rPr>
+          <w:rStyle w:val="SourceText"/>
+          <w:rFonts w:ascii="Times New Roman" w:hAnsi="Times New Roman" w:cs="Times New Roman"/>
+          <w:b/>
+          <w:bCs/>
+          <w:sz w:val="24"/>
+          <w:szCs w:val="24"/>
+          <w:lang w:val="en-US"/>
+        </w:rPr>
+        <w:t>docker-ce</w:t>
+      </w:r>
+      <w:proofErr w:type="spellEnd"/>
+    </w:p>
+    <w:p>
+      <w:pPr>
+        <w:pStyle w:val="PreformattedText"/>
+        <w:jc w:val="both"/>
+        <w:rPr>
+          <w:rFonts w:ascii="Times New Roman" w:hAnsi="Times New Roman" w:cs="Times New Roman"/>
+          <w:sz w:val="24"/>
+          <w:szCs w:val="24"/>
+          <w:lang w:val="en-US"/>
+        </w:rPr>
+      </w:pPr>
+    </w:p>
+    <w:p>
+      <w:pPr>
+        <w:pStyle w:val="PreformattedText"/>
+        <w:jc w:val="both"/>
+        <w:rPr>
+          <w:rFonts w:ascii="Times New Roman" w:hAnsi="Times New Roman" w:cs="Times New Roman"/>
+          <w:sz w:val="24"/>
+          <w:szCs w:val="24"/>
+        </w:rPr>
+      </w:pPr>
+      <w:r>
+        <w:rPr>
+          <w:rStyle w:val="SourceText"/>
+          <w:rFonts w:ascii="Times New Roman" w:hAnsi="Times New Roman" w:cs="Times New Roman"/>
+          <w:sz w:val="24"/>
+          <w:szCs w:val="24"/>
+        </w:rPr>
+        <w:t>2. Verificamos que se está ejecutando.</w:t>
+      </w:r>
+    </w:p>
+    <w:p>
+      <w:pPr>
+        <w:pStyle w:val="PreformattedText"/>
+        <w:jc w:val="both"/>
+        <w:rPr>
+          <w:rFonts w:ascii="Times New Roman" w:hAnsi="Times New Roman" w:cs="Times New Roman"/>
+          <w:sz w:val="24"/>
+          <w:szCs w:val="24"/>
+        </w:rPr>
+      </w:pPr>
+    </w:p>
+    <w:p>
+      <w:pPr>
+        <w:pStyle w:val="PreformattedText"/>
+        <w:jc w:val="both"/>
+        <w:rPr>
+          <w:rFonts w:ascii="Times New Roman" w:hAnsi="Times New Roman" w:cs="Times New Roman"/>
+          <w:sz w:val="24"/>
+          <w:szCs w:val="24"/>
+        </w:rPr>
+      </w:pPr>
+      <w:r>
+        <w:rPr>
+          <w:rStyle w:val="SourceText"/>
+          <w:rFonts w:ascii="Times New Roman" w:hAnsi="Times New Roman" w:cs="Times New Roman"/>
+          <w:b/>
+          <w:bCs/>
+          <w:sz w:val="24"/>
+          <w:szCs w:val="24"/>
+        </w:rPr>
+        <w:t xml:space="preserve">$ sudo </w:t>
+      </w:r>
+      <w:proofErr w:type="spellStart"/>
+      <w:r>
+        <w:rPr>
+          <w:rStyle w:val="SourceText"/>
+          <w:rFonts w:ascii="Times New Roman" w:hAnsi="Times New Roman" w:cs="Times New Roman"/>
+          <w:b/>
+          <w:bCs/>
+          <w:sz w:val="24"/>
+          <w:szCs w:val="24"/>
+        </w:rPr>
+        <w:t>systemctl</w:t>
+      </w:r>
+      <w:proofErr w:type="spellEnd"/>
+      <w:r>
+        <w:rPr>
+          <w:rStyle w:val="SourceText"/>
+          <w:rFonts w:ascii="Times New Roman" w:hAnsi="Times New Roman" w:cs="Times New Roman"/>
+          <w:b/>
+          <w:bCs/>
+          <w:sz w:val="24"/>
+          <w:szCs w:val="24"/>
+        </w:rPr>
+        <w:t xml:space="preserve"> status </w:t>
+      </w:r>
+      <w:proofErr w:type="spellStart"/>
+      <w:r>
+        <w:rPr>
+          <w:rStyle w:val="SourceText"/>
+          <w:rFonts w:ascii="Times New Roman" w:hAnsi="Times New Roman" w:cs="Times New Roman"/>
+          <w:b/>
+          <w:bCs/>
+          <w:sz w:val="24"/>
+          <w:szCs w:val="24"/>
+        </w:rPr>
+        <w:t>docker</w:t>
+      </w:r>
+      <w:proofErr w:type="spellEnd"/>
+    </w:p>
+    <w:p>
+      <w:pPr>
+        <w:pStyle w:val="PreformattedText"/>
+        <w:jc w:val="both"/>
+        <w:rPr>
+          <w:rFonts w:ascii="Times New Roman" w:hAnsi="Times New Roman" w:cs="Times New Roman"/>
+          <w:sz w:val="24"/>
+          <w:szCs w:val="24"/>
+        </w:rPr>
+      </w:pPr>
+    </w:p>
+    <w:p>
+      <w:pPr>
+        <w:pStyle w:val="PreformattedText"/>
+        <w:jc w:val="both"/>
+        <w:rPr>
+          <w:rFonts w:ascii="Times New Roman" w:hAnsi="Times New Roman" w:cs="Times New Roman"/>
+          <w:sz w:val="24"/>
+          <w:szCs w:val="24"/>
+        </w:rPr>
+      </w:pPr>
+      <w:r>
+        <w:rPr>
+          <w:rStyle w:val="SourceText"/>
+          <w:rFonts w:ascii="Times New Roman" w:hAnsi="Times New Roman" w:cs="Times New Roman"/>
+          <w:sz w:val="24"/>
+          <w:szCs w:val="24"/>
+        </w:rPr>
+        <w:t>(Debe mostrarse el siguiente mensaje)</w:t>
+      </w:r>
+    </w:p>
+    <w:p>
+      <w:pPr>
+        <w:pStyle w:val="PreformattedText"/>
+        <w:jc w:val="both"/>
+        <w:rPr>
+          <w:rFonts w:ascii="Times New Roman" w:hAnsi="Times New Roman" w:cs="Times New Roman"/>
+          <w:sz w:val="24"/>
+          <w:szCs w:val="24"/>
+        </w:rPr>
+      </w:pPr>
+      <w:r>
+        <w:rPr>
+          <w:rFonts w:ascii="Times New Roman" w:hAnsi="Times New Roman" w:cs="Times New Roman"/>
+          <w:noProof/>
+          <w:sz w:val="24"/>
+          <w:szCs w:val="24"/>
+          <w:lang w:val="es-EC" w:eastAsia="es-EC" w:bidi="ar-SA"/>
+        </w:rPr>
+        <w:drawing>
+          <wp:anchor distT="0" distB="0" distL="114300" distR="114300" simplePos="0" relativeHeight="251662336" behindDoc="0" locked="0" layoutInCell="1" allowOverlap="1" wp14:anchorId="7990A4A6" wp14:editId="3D096F56">
+            <wp:simplePos x="0" y="0"/>
+            <wp:positionH relativeFrom="column">
+              <wp:posOffset>28080</wp:posOffset>
+            </wp:positionH>
+            <wp:positionV relativeFrom="paragraph">
+              <wp:posOffset>136440</wp:posOffset>
+            </wp:positionV>
+            <wp:extent cx="4730759" cy="1515600"/>
+            <wp:effectExtent l="0" t="0" r="0" b="8400"/>
+            <wp:wrapSquare wrapText="bothSides"/>
+            <wp:docPr id="1" name="Imagen1"/>
+            <wp:cNvGraphicFramePr/>
+            <a:graphic xmlns:a="http://schemas.openxmlformats.org/drawingml/2006/main">
+              <a:graphicData uri="http://schemas.openxmlformats.org/drawingml/2006/picture">
+                <pic:pic xmlns:pic="http://schemas.openxmlformats.org/drawingml/2006/picture">
+                  <pic:nvPicPr>
+                    <pic:cNvPr id="0" name=""/>
+                    <pic:cNvPicPr/>
+                  </pic:nvPicPr>
+                  <pic:blipFill>
+                    <a:blip r:embed="rId18">
+                      <a:lum bright="-50000"/>
+                      <a:alphaModFix/>
+                    </a:blip>
+                    <a:srcRect l="13766" t="45241" r="8926" b="15123"/>
+                    <a:stretch>
+                      <a:fillRect/>
+                    </a:stretch>
+                  </pic:blipFill>
+                  <pic:spPr>
+                    <a:xfrm>
+                      <a:off x="0" y="0"/>
+                      <a:ext cx="4730759" cy="1515600"/>
+                    </a:xfrm>
+                    <a:prstGeom prst="rect">
+                      <a:avLst/>
+                    </a:prstGeom>
+                  </pic:spPr>
+                </pic:pic>
+              </a:graphicData>
+            </a:graphic>
+          </wp:anchor>
+        </w:drawing>
+      </w:r>
+    </w:p>
+    <w:p>
+      <w:pPr>
+        <w:pStyle w:val="PreformattedText"/>
+        <w:jc w:val="both"/>
+        <w:rPr>
+          <w:rFonts w:ascii="Times New Roman" w:hAnsi="Times New Roman" w:cs="Times New Roman"/>
+          <w:sz w:val="24"/>
+          <w:szCs w:val="24"/>
+        </w:rPr>
+      </w:pPr>
+    </w:p>
+    <w:p>
+      <w:pPr>
+        <w:pStyle w:val="PreformattedText"/>
+        <w:jc w:val="both"/>
+        <w:rPr>
+          <w:rFonts w:ascii="Times New Roman" w:hAnsi="Times New Roman" w:cs="Times New Roman"/>
+          <w:sz w:val="24"/>
+          <w:szCs w:val="24"/>
+        </w:rPr>
+      </w:pPr>
+    </w:p>
+    <w:p>
+      <w:pPr>
+        <w:pStyle w:val="Standard"/>
+        <w:jc w:val="both"/>
+        <w:rPr>
+          <w:rFonts w:ascii="Times New Roman" w:hAnsi="Times New Roman" w:cs="Times New Roman"/>
+        </w:rPr>
+      </w:pPr>
+    </w:p>
+    <w:p>
+      <w:pPr>
+        <w:pStyle w:val="Standard"/>
+        <w:jc w:val="both"/>
+        <w:rPr>
+          <w:rFonts w:ascii="Times New Roman" w:hAnsi="Times New Roman" w:cs="Times New Roman"/>
+        </w:rPr>
+      </w:pPr>
+    </w:p>
+    <w:p>
+      <w:pPr>
+        <w:pStyle w:val="Standard"/>
+        <w:jc w:val="both"/>
+        <w:rPr>
+          <w:rFonts w:ascii="Times New Roman" w:hAnsi="Times New Roman" w:cs="Times New Roman"/>
+        </w:rPr>
+      </w:pPr>
+    </w:p>
+    <w:p>
+      <w:pPr>
+        <w:pStyle w:val="Standard"/>
+        <w:jc w:val="both"/>
+        <w:rPr>
+          <w:rFonts w:ascii="Times New Roman" w:hAnsi="Times New Roman" w:cs="Times New Roman"/>
+        </w:rPr>
+      </w:pPr>
+    </w:p>
+    <w:p>
+      <w:pPr>
+        <w:pStyle w:val="Standard"/>
+        <w:jc w:val="both"/>
+        <w:rPr>
+          <w:rFonts w:ascii="Times New Roman" w:hAnsi="Times New Roman" w:cs="Times New Roman"/>
+        </w:rPr>
+      </w:pPr>
+    </w:p>
+    <w:p>
+      <w:pPr>
+        <w:pStyle w:val="Standard"/>
+        <w:jc w:val="both"/>
+        <w:rPr>
+          <w:rFonts w:ascii="Times New Roman" w:hAnsi="Times New Roman" w:cs="Times New Roman"/>
+        </w:rPr>
+      </w:pPr>
+    </w:p>
+    <w:p>
+      <w:pPr>
+        <w:pStyle w:val="Standard"/>
+        <w:jc w:val="both"/>
+        <w:rPr>
+          <w:rFonts w:ascii="Times New Roman" w:hAnsi="Times New Roman" w:cs="Times New Roman"/>
+        </w:rPr>
+      </w:pPr>
+    </w:p>
+    <w:p>
+      <w:pPr>
+        <w:pStyle w:val="Standard"/>
+        <w:jc w:val="both"/>
+        <w:rPr>
+          <w:rFonts w:ascii="Times New Roman" w:hAnsi="Times New Roman" w:cs="Times New Roman"/>
+        </w:rPr>
+      </w:pPr>
+    </w:p>
+    <w:p>
+      <w:pPr>
+        <w:pStyle w:val="Standard"/>
+        <w:jc w:val="both"/>
+        <w:rPr>
+          <w:rFonts w:ascii="Times New Roman" w:hAnsi="Times New Roman" w:cs="Times New Roman"/>
+        </w:rPr>
+      </w:pPr>
+    </w:p>
+    <w:p>
+      <w:pPr>
+        <w:pStyle w:val="Standard"/>
+        <w:jc w:val="both"/>
+        <w:rPr>
+          <w:rFonts w:ascii="Times New Roman" w:hAnsi="Times New Roman" w:cs="Times New Roman"/>
+        </w:rPr>
+      </w:pPr>
+      <w:r>
+        <w:rPr>
+          <w:rFonts w:ascii="Times New Roman" w:hAnsi="Times New Roman" w:cs="Times New Roman"/>
+        </w:rPr>
+        <w:t xml:space="preserve">2. Comandos para </w:t>
+      </w:r>
+      <w:proofErr w:type="spellStart"/>
+      <w:r>
+        <w:rPr>
+          <w:rFonts w:ascii="Times New Roman" w:hAnsi="Times New Roman" w:cs="Times New Roman"/>
+        </w:rPr>
+        <w:t>ejecutrar</w:t>
+      </w:r>
+      <w:proofErr w:type="spellEnd"/>
+      <w:r>
+        <w:rPr>
+          <w:rFonts w:ascii="Times New Roman" w:hAnsi="Times New Roman" w:cs="Times New Roman"/>
+        </w:rPr>
+        <w:t xml:space="preserve"> contenedores de SQL Server</w:t>
+      </w:r>
+    </w:p>
+    <w:p>
+      <w:pPr>
+        <w:pStyle w:val="Standard"/>
+        <w:jc w:val="both"/>
+        <w:rPr>
+          <w:rFonts w:ascii="Times New Roman" w:hAnsi="Times New Roman" w:cs="Times New Roman"/>
+        </w:rPr>
+      </w:pPr>
+    </w:p>
+    <w:p>
+      <w:pPr>
+        <w:pStyle w:val="Standard"/>
+        <w:jc w:val="both"/>
+        <w:rPr>
+          <w:rFonts w:ascii="Times New Roman" w:hAnsi="Times New Roman" w:cs="Times New Roman"/>
+        </w:rPr>
+      </w:pPr>
+      <w:r>
+        <w:rPr>
+          <w:rFonts w:ascii="Times New Roman" w:hAnsi="Times New Roman" w:cs="Times New Roman"/>
+        </w:rPr>
+        <w:t xml:space="preserve">2.1 </w:t>
+      </w:r>
+      <w:proofErr w:type="spellStart"/>
+      <w:r>
+        <w:rPr>
+          <w:rFonts w:ascii="Times New Roman" w:hAnsi="Times New Roman" w:cs="Times New Roman"/>
+        </w:rPr>
+        <w:t>Descagar</w:t>
+      </w:r>
+      <w:proofErr w:type="spellEnd"/>
+      <w:r>
+        <w:rPr>
+          <w:rFonts w:ascii="Times New Roman" w:hAnsi="Times New Roman" w:cs="Times New Roman"/>
+        </w:rPr>
+        <w:t xml:space="preserve"> la imagen SQL Server</w:t>
+      </w:r>
+    </w:p>
+    <w:p>
+      <w:pPr>
+        <w:pStyle w:val="Standard"/>
+        <w:jc w:val="both"/>
+        <w:rPr>
+          <w:rFonts w:ascii="Times New Roman" w:hAnsi="Times New Roman" w:cs="Times New Roman"/>
+        </w:rPr>
+      </w:pPr>
+    </w:p>
+    <w:p>
+      <w:pPr>
+        <w:pStyle w:val="Standard"/>
+        <w:jc w:val="both"/>
+        <w:rPr>
+          <w:rFonts w:ascii="Times New Roman" w:hAnsi="Times New Roman" w:cs="Times New Roman"/>
+        </w:rPr>
+      </w:pPr>
+      <w:r>
+        <w:rPr>
+          <w:rFonts w:ascii="Times New Roman" w:hAnsi="Times New Roman" w:cs="Times New Roman"/>
+        </w:rPr>
+        <w:t>(Algo importante es que estos comandos se utilizan como administrador)</w:t>
+      </w:r>
+    </w:p>
+    <w:p>
+      <w:pPr>
+        <w:pStyle w:val="Standard"/>
+        <w:jc w:val="both"/>
+        <w:rPr>
+          <w:rFonts w:ascii="Times New Roman" w:hAnsi="Times New Roman" w:cs="Times New Roman"/>
+        </w:rPr>
+      </w:pPr>
+    </w:p>
+    <w:p>
+      <w:pPr>
+        <w:pStyle w:val="Standard"/>
+        <w:jc w:val="both"/>
+        <w:rPr>
+          <w:rFonts w:ascii="Times New Roman" w:hAnsi="Times New Roman" w:cs="Times New Roman"/>
+        </w:rPr>
+      </w:pPr>
+      <w:r>
+        <w:rPr>
+          <w:rFonts w:ascii="Times New Roman" w:hAnsi="Times New Roman" w:cs="Times New Roman"/>
+        </w:rPr>
+        <w:t xml:space="preserve"> Se puede buscar imágenes disponibles en </w:t>
+      </w:r>
+      <w:proofErr w:type="spellStart"/>
+      <w:r>
+        <w:rPr>
+          <w:rFonts w:ascii="Times New Roman" w:hAnsi="Times New Roman" w:cs="Times New Roman"/>
+        </w:rPr>
+        <w:t>Docker</w:t>
+      </w:r>
+      <w:proofErr w:type="spellEnd"/>
+      <w:r>
+        <w:rPr>
+          <w:rFonts w:ascii="Times New Roman" w:hAnsi="Times New Roman" w:cs="Times New Roman"/>
+        </w:rPr>
+        <w:t xml:space="preserve"> </w:t>
+      </w:r>
+      <w:proofErr w:type="spellStart"/>
+      <w:r>
+        <w:rPr>
+          <w:rFonts w:ascii="Times New Roman" w:hAnsi="Times New Roman" w:cs="Times New Roman"/>
+        </w:rPr>
+        <w:t>Hub</w:t>
+      </w:r>
+      <w:proofErr w:type="spellEnd"/>
+      <w:r>
+        <w:rPr>
+          <w:rFonts w:ascii="Times New Roman" w:hAnsi="Times New Roman" w:cs="Times New Roman"/>
+        </w:rPr>
+        <w:t xml:space="preserve"> usando el comando </w:t>
+      </w:r>
+      <w:proofErr w:type="spellStart"/>
+      <w:r>
+        <w:rPr>
+          <w:rStyle w:val="SourceText"/>
+          <w:rFonts w:ascii="Times New Roman" w:hAnsi="Times New Roman" w:cs="Times New Roman"/>
+          <w:b/>
+          <w:bCs/>
+        </w:rPr>
+        <w:t>docker</w:t>
+      </w:r>
+      <w:proofErr w:type="spellEnd"/>
+      <w:r>
+        <w:rPr>
+          <w:rFonts w:ascii="Times New Roman" w:hAnsi="Times New Roman" w:cs="Times New Roman"/>
+        </w:rPr>
+        <w:t xml:space="preserve"> con el subcomando de </w:t>
+      </w:r>
+      <w:proofErr w:type="spellStart"/>
+      <w:r>
+        <w:rPr>
+          <w:rStyle w:val="SourceText"/>
+          <w:rFonts w:ascii="Times New Roman" w:hAnsi="Times New Roman" w:cs="Times New Roman"/>
+          <w:b/>
+          <w:bCs/>
+        </w:rPr>
+        <w:t>search</w:t>
+      </w:r>
+      <w:proofErr w:type="spellEnd"/>
+      <w:r>
+        <w:rPr>
+          <w:rStyle w:val="SourceText"/>
+          <w:rFonts w:ascii="Times New Roman" w:hAnsi="Times New Roman" w:cs="Times New Roman"/>
+          <w:b/>
+          <w:bCs/>
+        </w:rPr>
+        <w:t>.</w:t>
+      </w:r>
+    </w:p>
+    <w:p>
+      <w:pPr>
+        <w:pStyle w:val="Standard"/>
+        <w:jc w:val="both"/>
+        <w:rPr>
+          <w:rFonts w:ascii="Times New Roman" w:hAnsi="Times New Roman" w:cs="Times New Roman"/>
+        </w:rPr>
+      </w:pPr>
+    </w:p>
+    <w:p>
+      <w:pPr>
+        <w:pStyle w:val="Standard"/>
+        <w:jc w:val="both"/>
+        <w:rPr>
+          <w:rFonts w:ascii="Times New Roman" w:hAnsi="Times New Roman" w:cs="Times New Roman"/>
+        </w:rPr>
+      </w:pPr>
+      <w:r>
+        <w:rPr>
+          <w:rStyle w:val="SourceText"/>
+          <w:rFonts w:ascii="Times New Roman" w:hAnsi="Times New Roman" w:cs="Times New Roman"/>
+          <w:b/>
+          <w:bCs/>
+        </w:rPr>
+        <w:t xml:space="preserve"># </w:t>
+      </w:r>
+      <w:proofErr w:type="spellStart"/>
+      <w:proofErr w:type="gramStart"/>
+      <w:r>
+        <w:rPr>
+          <w:rStyle w:val="SourceText"/>
+          <w:rFonts w:ascii="Times New Roman" w:hAnsi="Times New Roman" w:cs="Times New Roman"/>
+          <w:b/>
+          <w:bCs/>
+        </w:rPr>
+        <w:t>docker</w:t>
+      </w:r>
+      <w:proofErr w:type="spellEnd"/>
+      <w:proofErr w:type="gramEnd"/>
+      <w:r>
+        <w:rPr>
+          <w:rStyle w:val="SourceText"/>
+          <w:rFonts w:ascii="Times New Roman" w:hAnsi="Times New Roman" w:cs="Times New Roman"/>
+          <w:b/>
+          <w:bCs/>
+        </w:rPr>
+        <w:t xml:space="preserve"> </w:t>
+      </w:r>
+      <w:proofErr w:type="spellStart"/>
+      <w:r>
+        <w:rPr>
+          <w:rStyle w:val="SourceText"/>
+          <w:rFonts w:ascii="Times New Roman" w:hAnsi="Times New Roman" w:cs="Times New Roman"/>
+          <w:b/>
+          <w:bCs/>
+        </w:rPr>
+        <w:t>search</w:t>
+      </w:r>
+      <w:proofErr w:type="spellEnd"/>
+      <w:r>
+        <w:rPr>
+          <w:rStyle w:val="SourceText"/>
+          <w:rFonts w:ascii="Times New Roman" w:hAnsi="Times New Roman" w:cs="Times New Roman"/>
+          <w:b/>
+          <w:bCs/>
+        </w:rPr>
+        <w:t xml:space="preserve"> </w:t>
+      </w:r>
+      <w:proofErr w:type="spellStart"/>
+      <w:r>
+        <w:rPr>
+          <w:rStyle w:val="SourceText"/>
+          <w:rFonts w:ascii="Times New Roman" w:hAnsi="Times New Roman" w:cs="Times New Roman"/>
+          <w:b/>
+          <w:bCs/>
+        </w:rPr>
+        <w:t>ubuntu</w:t>
+      </w:r>
+      <w:proofErr w:type="spellEnd"/>
+    </w:p>
+    <w:p>
+      <w:pPr>
+        <w:pStyle w:val="Standard"/>
+        <w:jc w:val="both"/>
+        <w:rPr>
+          <w:rFonts w:ascii="Times New Roman" w:hAnsi="Times New Roman" w:cs="Times New Roman"/>
+        </w:rPr>
+      </w:pPr>
+    </w:p>
+    <w:p>
+      <w:pPr>
+        <w:pStyle w:val="Standard"/>
+        <w:jc w:val="both"/>
+        <w:rPr>
+          <w:rFonts w:ascii="Times New Roman" w:hAnsi="Times New Roman" w:cs="Times New Roman"/>
+        </w:rPr>
+      </w:pPr>
+      <w:r>
+        <w:rPr>
+          <w:rStyle w:val="SourceText"/>
+          <w:rFonts w:ascii="Times New Roman" w:hAnsi="Times New Roman" w:cs="Times New Roman"/>
+        </w:rPr>
+        <w:t xml:space="preserve">Una vez identificada la imagen que vamos usar, en este caso de SQL Server, procedemos a descargar usando </w:t>
+      </w:r>
+      <w:proofErr w:type="spellStart"/>
+      <w:r>
+        <w:rPr>
+          <w:rStyle w:val="SourceText"/>
+          <w:rFonts w:ascii="Times New Roman" w:hAnsi="Times New Roman" w:cs="Times New Roman"/>
+          <w:b/>
+          <w:bCs/>
+        </w:rPr>
+        <w:t>pull</w:t>
+      </w:r>
+      <w:proofErr w:type="spellEnd"/>
+      <w:r>
+        <w:rPr>
+          <w:rStyle w:val="SourceText"/>
+          <w:rFonts w:ascii="Times New Roman" w:hAnsi="Times New Roman" w:cs="Times New Roman"/>
+        </w:rPr>
+        <w:t>.</w:t>
+      </w:r>
+    </w:p>
+    <w:p>
+      <w:pPr>
+        <w:pStyle w:val="Standard"/>
+        <w:jc w:val="both"/>
+        <w:rPr>
+          <w:rFonts w:ascii="Times New Roman" w:hAnsi="Times New Roman" w:cs="Times New Roman"/>
+        </w:rPr>
+      </w:pPr>
+    </w:p>
+    <w:p>
+      <w:pPr>
+        <w:pStyle w:val="Standard"/>
+        <w:jc w:val="both"/>
+        <w:rPr>
+          <w:rFonts w:ascii="Times New Roman" w:hAnsi="Times New Roman" w:cs="Times New Roman"/>
+          <w:lang w:val="en-US"/>
+        </w:rPr>
+      </w:pPr>
+      <w:r>
+        <w:rPr>
+          <w:rStyle w:val="SourceText"/>
+          <w:rFonts w:ascii="Times New Roman" w:hAnsi="Times New Roman" w:cs="Times New Roman"/>
+          <w:b/>
+          <w:bCs/>
+          <w:lang w:val="en-US"/>
+        </w:rPr>
+        <w:t xml:space="preserve"># </w:t>
+      </w:r>
+      <w:proofErr w:type="spellStart"/>
+      <w:proofErr w:type="gramStart"/>
+      <w:r>
+        <w:rPr>
+          <w:rStyle w:val="SourceText"/>
+          <w:rFonts w:ascii="Times New Roman" w:hAnsi="Times New Roman" w:cs="Times New Roman"/>
+          <w:b/>
+          <w:bCs/>
+          <w:lang w:val="en-US"/>
+        </w:rPr>
+        <w:t>sudo</w:t>
+      </w:r>
+      <w:proofErr w:type="spellEnd"/>
+      <w:proofErr w:type="gramEnd"/>
+      <w:r>
+        <w:rPr>
+          <w:rStyle w:val="SourceText"/>
+          <w:rFonts w:ascii="Times New Roman" w:hAnsi="Times New Roman" w:cs="Times New Roman"/>
+          <w:b/>
+          <w:bCs/>
+          <w:lang w:val="en-US"/>
+        </w:rPr>
+        <w:t xml:space="preserve"> </w:t>
+      </w:r>
+      <w:proofErr w:type="spellStart"/>
+      <w:r>
+        <w:rPr>
+          <w:rStyle w:val="SourceText"/>
+          <w:rFonts w:ascii="Times New Roman" w:hAnsi="Times New Roman" w:cs="Times New Roman"/>
+          <w:b/>
+          <w:bCs/>
+          <w:lang w:val="en-US"/>
+        </w:rPr>
+        <w:t>docker</w:t>
+      </w:r>
+      <w:proofErr w:type="spellEnd"/>
+      <w:r>
+        <w:rPr>
+          <w:rStyle w:val="SourceText"/>
+          <w:rFonts w:ascii="Times New Roman" w:hAnsi="Times New Roman" w:cs="Times New Roman"/>
+          <w:b/>
+          <w:bCs/>
+          <w:lang w:val="en-US"/>
+        </w:rPr>
+        <w:t xml:space="preserve"> pull mcr.microsoft.com/</w:t>
+      </w:r>
+      <w:proofErr w:type="spellStart"/>
+      <w:r>
+        <w:rPr>
+          <w:rStyle w:val="SourceText"/>
+          <w:rFonts w:ascii="Times New Roman" w:hAnsi="Times New Roman" w:cs="Times New Roman"/>
+          <w:b/>
+          <w:bCs/>
+          <w:lang w:val="en-US"/>
+        </w:rPr>
+        <w:t>mssql</w:t>
+      </w:r>
+      <w:proofErr w:type="spellEnd"/>
+      <w:r>
+        <w:rPr>
+          <w:rStyle w:val="SourceText"/>
+          <w:rFonts w:ascii="Times New Roman" w:hAnsi="Times New Roman" w:cs="Times New Roman"/>
+          <w:b/>
+          <w:bCs/>
+          <w:lang w:val="en-US"/>
+        </w:rPr>
+        <w:t>/server:2017-latest</w:t>
+      </w:r>
+    </w:p>
+    <w:p>
+      <w:pPr>
+        <w:pStyle w:val="Standard"/>
+        <w:jc w:val="both"/>
+        <w:rPr>
+          <w:rFonts w:ascii="Times New Roman" w:hAnsi="Times New Roman" w:cs="Times New Roman"/>
+          <w:lang w:val="en-US"/>
+        </w:rPr>
+      </w:pPr>
+    </w:p>
+    <w:p>
+      <w:pPr>
+        <w:pStyle w:val="Standard"/>
+        <w:jc w:val="both"/>
+        <w:rPr>
+          <w:rFonts w:ascii="Times New Roman" w:hAnsi="Times New Roman" w:cs="Times New Roman"/>
+          <w:lang w:val="en-US"/>
+        </w:rPr>
+      </w:pPr>
+    </w:p>
+    <w:p>
+      <w:pPr>
+        <w:pStyle w:val="Standard"/>
+        <w:jc w:val="both"/>
+        <w:rPr>
+          <w:rFonts w:ascii="Times New Roman" w:hAnsi="Times New Roman" w:cs="Times New Roman"/>
+        </w:rPr>
+      </w:pPr>
+      <w:r>
+        <w:rPr>
+          <w:rStyle w:val="SourceText"/>
+          <w:rFonts w:ascii="Times New Roman" w:hAnsi="Times New Roman" w:cs="Times New Roman"/>
+          <w:lang w:val="en-US"/>
+        </w:rPr>
+        <w:t xml:space="preserve"> </w:t>
+      </w:r>
+      <w:r>
+        <w:rPr>
+          <w:rStyle w:val="SourceText"/>
+          <w:rFonts w:ascii="Times New Roman" w:hAnsi="Times New Roman" w:cs="Times New Roman"/>
+        </w:rPr>
+        <w:t xml:space="preserve">Para verificar que se ha descargado correctamente hacemos uso del comando </w:t>
+      </w:r>
+      <w:proofErr w:type="spellStart"/>
+      <w:r>
+        <w:rPr>
+          <w:rStyle w:val="SourceText"/>
+          <w:rFonts w:ascii="Times New Roman" w:hAnsi="Times New Roman" w:cs="Times New Roman"/>
+          <w:b/>
+          <w:bCs/>
+        </w:rPr>
+        <w:t>images</w:t>
+      </w:r>
+      <w:proofErr w:type="spellEnd"/>
+      <w:r>
+        <w:rPr>
+          <w:rStyle w:val="SourceText"/>
+          <w:rFonts w:ascii="Times New Roman" w:hAnsi="Times New Roman" w:cs="Times New Roman"/>
+        </w:rPr>
+        <w:t xml:space="preserve"> para ver la lista de imágenes que tenemos en el </w:t>
+      </w:r>
+      <w:proofErr w:type="spellStart"/>
+      <w:r>
+        <w:rPr>
+          <w:rStyle w:val="SourceText"/>
+          <w:rFonts w:ascii="Times New Roman" w:hAnsi="Times New Roman" w:cs="Times New Roman"/>
+        </w:rPr>
+        <w:t>docker</w:t>
+      </w:r>
+      <w:proofErr w:type="spellEnd"/>
+      <w:r>
+        <w:rPr>
+          <w:rStyle w:val="SourceText"/>
+          <w:rFonts w:ascii="Times New Roman" w:hAnsi="Times New Roman" w:cs="Times New Roman"/>
+        </w:rPr>
+        <w:t>.</w:t>
+      </w:r>
+    </w:p>
+    <w:p>
+      <w:pPr>
+        <w:pStyle w:val="Standard"/>
+        <w:jc w:val="both"/>
+        <w:rPr>
+          <w:rFonts w:ascii="Times New Roman" w:hAnsi="Times New Roman" w:cs="Times New Roman"/>
+        </w:rPr>
+      </w:pPr>
+    </w:p>
+    <w:p>
+      <w:pPr>
+        <w:pStyle w:val="Standard"/>
+        <w:jc w:val="both"/>
+        <w:rPr>
+          <w:rFonts w:ascii="Times New Roman" w:hAnsi="Times New Roman" w:cs="Times New Roman"/>
+        </w:rPr>
+      </w:pPr>
+      <w:r>
+        <w:rPr>
+          <w:rStyle w:val="SourceText"/>
+          <w:rFonts w:ascii="Times New Roman" w:hAnsi="Times New Roman" w:cs="Times New Roman"/>
+          <w:b/>
+          <w:bCs/>
+        </w:rPr>
+        <w:t xml:space="preserve"># </w:t>
+      </w:r>
+      <w:proofErr w:type="spellStart"/>
+      <w:proofErr w:type="gramStart"/>
+      <w:r>
+        <w:rPr>
+          <w:rStyle w:val="SourceText"/>
+          <w:rFonts w:ascii="Times New Roman" w:hAnsi="Times New Roman" w:cs="Times New Roman"/>
+          <w:b/>
+          <w:bCs/>
+        </w:rPr>
+        <w:t>docker</w:t>
+      </w:r>
+      <w:proofErr w:type="spellEnd"/>
+      <w:proofErr w:type="gramEnd"/>
+      <w:r>
+        <w:rPr>
+          <w:rStyle w:val="SourceText"/>
+          <w:rFonts w:ascii="Times New Roman" w:hAnsi="Times New Roman" w:cs="Times New Roman"/>
+          <w:b/>
+          <w:bCs/>
+        </w:rPr>
+        <w:t xml:space="preserve"> </w:t>
+      </w:r>
+      <w:proofErr w:type="spellStart"/>
+      <w:r>
+        <w:rPr>
+          <w:rStyle w:val="SourceText"/>
+          <w:rFonts w:ascii="Times New Roman" w:hAnsi="Times New Roman" w:cs="Times New Roman"/>
+          <w:b/>
+          <w:bCs/>
+        </w:rPr>
+        <w:t>images</w:t>
+      </w:r>
+      <w:proofErr w:type="spellEnd"/>
+    </w:p>
+    <w:p>
+      <w:pPr>
+        <w:pStyle w:val="Standard"/>
+        <w:jc w:val="both"/>
+        <w:rPr>
+          <w:rFonts w:ascii="Times New Roman" w:hAnsi="Times New Roman" w:cs="Times New Roman"/>
+        </w:rPr>
+      </w:pPr>
+    </w:p>
+    <w:p>
+      <w:pPr>
+        <w:pStyle w:val="Standard"/>
+        <w:jc w:val="both"/>
+        <w:rPr>
+          <w:rFonts w:ascii="Times New Roman" w:hAnsi="Times New Roman" w:cs="Times New Roman"/>
+        </w:rPr>
+      </w:pPr>
+      <w:r>
+        <w:rPr>
+          <w:rFonts w:ascii="Times New Roman" w:hAnsi="Times New Roman" w:cs="Times New Roman"/>
+          <w:noProof/>
+          <w:lang w:val="es-EC" w:eastAsia="es-EC" w:bidi="ar-SA"/>
+        </w:rPr>
+        <w:drawing>
+          <wp:anchor distT="0" distB="0" distL="114300" distR="114300" simplePos="0" relativeHeight="251663360" behindDoc="0" locked="0" layoutInCell="1" allowOverlap="1" wp14:anchorId="2E0119F9" wp14:editId="7B4E363A">
+            <wp:simplePos x="0" y="0"/>
+            <wp:positionH relativeFrom="column">
+              <wp:posOffset>19800</wp:posOffset>
+            </wp:positionH>
+            <wp:positionV relativeFrom="paragraph">
+              <wp:posOffset>111240</wp:posOffset>
+            </wp:positionV>
+            <wp:extent cx="5798880" cy="540360"/>
+            <wp:effectExtent l="0" t="0" r="0" b="0"/>
+            <wp:wrapSquare wrapText="bothSides"/>
+            <wp:docPr id="2" name="Imagen2"/>
+            <wp:cNvGraphicFramePr/>
+            <a:graphic xmlns:a="http://schemas.openxmlformats.org/drawingml/2006/main">
+              <a:graphicData uri="http://schemas.openxmlformats.org/drawingml/2006/picture">
+                <pic:pic xmlns:pic="http://schemas.openxmlformats.org/drawingml/2006/picture">
+                  <pic:nvPicPr>
+                    <pic:cNvPr id="0" name=""/>
+                    <pic:cNvPicPr/>
+                  </pic:nvPicPr>
+                  <pic:blipFill>
+                    <a:blip r:embed="rId19">
+                      <a:lum bright="-50000"/>
+                      <a:alphaModFix/>
+                    </a:blip>
+                    <a:srcRect l="5250" t="9265" b="76606"/>
+                    <a:stretch>
+                      <a:fillRect/>
+                    </a:stretch>
+                  </pic:blipFill>
+                  <pic:spPr>
+                    <a:xfrm>
+                      <a:off x="0" y="0"/>
+                      <a:ext cx="5798880" cy="540360"/>
+                    </a:xfrm>
+                    <a:prstGeom prst="rect">
+                      <a:avLst/>
+                    </a:prstGeom>
+                  </pic:spPr>
+                </pic:pic>
+              </a:graphicData>
+            </a:graphic>
+          </wp:anchor>
+        </w:drawing>
+      </w:r>
+    </w:p>
+    <w:p>
+      <w:pPr>
+        <w:pStyle w:val="Standard"/>
+        <w:jc w:val="both"/>
+        <w:rPr>
+          <w:rFonts w:ascii="Times New Roman" w:hAnsi="Times New Roman" w:cs="Times New Roman"/>
+        </w:rPr>
+      </w:pPr>
+    </w:p>
+    <w:p>
+      <w:pPr>
+        <w:pStyle w:val="Standard"/>
+        <w:jc w:val="both"/>
+        <w:rPr>
+          <w:rFonts w:ascii="Times New Roman" w:hAnsi="Times New Roman" w:cs="Times New Roman"/>
+        </w:rPr>
+      </w:pPr>
+    </w:p>
+    <w:p>
+      <w:pPr>
+        <w:pStyle w:val="Standard"/>
+        <w:jc w:val="both"/>
+        <w:rPr>
+          <w:rFonts w:ascii="Times New Roman" w:hAnsi="Times New Roman" w:cs="Times New Roman"/>
+        </w:rPr>
+      </w:pPr>
+      <w:r>
+        <w:rPr>
+          <w:rStyle w:val="SourceText"/>
+          <w:rFonts w:ascii="Times New Roman" w:hAnsi="Times New Roman" w:cs="Times New Roman"/>
+        </w:rPr>
+        <w:t xml:space="preserve">Ya instalada la imagen creamos el contenedor usando el comando </w:t>
+      </w:r>
+      <w:r>
+        <w:rPr>
+          <w:rStyle w:val="SourceText"/>
+          <w:rFonts w:ascii="Times New Roman" w:hAnsi="Times New Roman" w:cs="Times New Roman"/>
+          <w:b/>
+          <w:bCs/>
+        </w:rPr>
+        <w:t>run.</w:t>
+      </w:r>
+    </w:p>
+    <w:p>
+      <w:pPr>
+        <w:pStyle w:val="Standard"/>
+        <w:jc w:val="both"/>
+        <w:rPr>
+          <w:rFonts w:ascii="Times New Roman" w:hAnsi="Times New Roman" w:cs="Times New Roman"/>
+        </w:rPr>
+      </w:pPr>
+    </w:p>
+    <w:p>
+      <w:pPr>
+        <w:pStyle w:val="PreformattedText"/>
+        <w:spacing w:line="360" w:lineRule="auto"/>
+        <w:jc w:val="both"/>
+        <w:rPr>
+          <w:rFonts w:ascii="Times New Roman" w:hAnsi="Times New Roman" w:cs="Times New Roman"/>
+          <w:sz w:val="24"/>
+          <w:szCs w:val="24"/>
+        </w:rPr>
+      </w:pPr>
+      <w:r>
+        <w:rPr>
+          <w:rStyle w:val="SourceText"/>
+          <w:rFonts w:ascii="Times New Roman" w:hAnsi="Times New Roman" w:cs="Times New Roman"/>
+          <w:b/>
+          <w:bCs/>
+          <w:sz w:val="24"/>
+          <w:szCs w:val="24"/>
+        </w:rPr>
+        <w:t xml:space="preserve"># </w:t>
+      </w:r>
+      <w:proofErr w:type="spellStart"/>
+      <w:proofErr w:type="gramStart"/>
+      <w:r>
+        <w:rPr>
+          <w:rStyle w:val="SourceText"/>
+          <w:rFonts w:ascii="Times New Roman" w:hAnsi="Times New Roman" w:cs="Times New Roman"/>
+          <w:b/>
+          <w:bCs/>
+          <w:sz w:val="24"/>
+          <w:szCs w:val="24"/>
+        </w:rPr>
+        <w:t>docker</w:t>
+      </w:r>
+      <w:proofErr w:type="spellEnd"/>
+      <w:proofErr w:type="gramEnd"/>
+      <w:r>
+        <w:rPr>
+          <w:rStyle w:val="SourceText"/>
+          <w:rFonts w:ascii="Times New Roman" w:hAnsi="Times New Roman" w:cs="Times New Roman"/>
+          <w:b/>
+          <w:bCs/>
+          <w:sz w:val="24"/>
+          <w:szCs w:val="24"/>
+        </w:rPr>
+        <w:t xml:space="preserve"> run -e "ACCEPT_EULA=Y" \</w:t>
+      </w:r>
+    </w:p>
+    <w:p>
+      <w:pPr>
+        <w:pStyle w:val="PreformattedText"/>
+        <w:spacing w:line="360" w:lineRule="auto"/>
+        <w:jc w:val="both"/>
+        <w:rPr>
+          <w:rFonts w:ascii="Times New Roman" w:hAnsi="Times New Roman" w:cs="Times New Roman"/>
+          <w:sz w:val="24"/>
+          <w:szCs w:val="24"/>
+        </w:rPr>
+      </w:pPr>
+      <w:r>
+        <w:rPr>
+          <w:rStyle w:val="SourceText"/>
+          <w:rFonts w:ascii="Times New Roman" w:hAnsi="Times New Roman" w:cs="Times New Roman"/>
+          <w:b/>
+          <w:bCs/>
+          <w:sz w:val="24"/>
+          <w:szCs w:val="24"/>
+        </w:rPr>
+        <w:t>&gt; -e "SA_PASSWORD=&lt;YourStrong@Passw0rd&gt;" \</w:t>
+      </w:r>
+    </w:p>
+    <w:p>
+      <w:pPr>
+        <w:pStyle w:val="PreformattedText"/>
+        <w:spacing w:line="360" w:lineRule="auto"/>
+        <w:jc w:val="both"/>
+        <w:rPr>
+          <w:rFonts w:ascii="Times New Roman" w:hAnsi="Times New Roman" w:cs="Times New Roman"/>
+          <w:sz w:val="24"/>
+          <w:szCs w:val="24"/>
+          <w:lang w:val="en-US"/>
+        </w:rPr>
+      </w:pPr>
+      <w:r>
+        <w:rPr>
+          <w:rStyle w:val="SourceText"/>
+          <w:rFonts w:ascii="Times New Roman" w:hAnsi="Times New Roman" w:cs="Times New Roman"/>
+          <w:b/>
+          <w:bCs/>
+          <w:sz w:val="24"/>
+          <w:szCs w:val="24"/>
+          <w:lang w:val="en-US"/>
+        </w:rPr>
+        <w:t>&gt; -p 1433:1433 --name sql1 \</w:t>
+      </w:r>
+    </w:p>
+    <w:p>
+      <w:pPr>
+        <w:pStyle w:val="PreformattedText"/>
+        <w:spacing w:after="283" w:line="360" w:lineRule="auto"/>
+        <w:jc w:val="both"/>
+        <w:rPr>
+          <w:rFonts w:ascii="Times New Roman" w:hAnsi="Times New Roman" w:cs="Times New Roman"/>
+          <w:sz w:val="24"/>
+          <w:szCs w:val="24"/>
+          <w:lang w:val="en-US"/>
+        </w:rPr>
+      </w:pPr>
+      <w:r>
+        <w:rPr>
+          <w:rStyle w:val="SourceText"/>
+          <w:rFonts w:ascii="Times New Roman" w:hAnsi="Times New Roman" w:cs="Times New Roman"/>
+          <w:b/>
+          <w:bCs/>
+          <w:sz w:val="24"/>
+          <w:szCs w:val="24"/>
+          <w:lang w:val="en-US"/>
+        </w:rPr>
+        <w:t>&gt; -d mcr.microsoft.com/</w:t>
+      </w:r>
+      <w:proofErr w:type="spellStart"/>
+      <w:r>
+        <w:rPr>
+          <w:rStyle w:val="SourceText"/>
+          <w:rFonts w:ascii="Times New Roman" w:hAnsi="Times New Roman" w:cs="Times New Roman"/>
+          <w:b/>
+          <w:bCs/>
+          <w:sz w:val="24"/>
+          <w:szCs w:val="24"/>
+          <w:lang w:val="en-US"/>
+        </w:rPr>
+        <w:t>mssql</w:t>
+      </w:r>
+      <w:proofErr w:type="spellEnd"/>
+      <w:r>
+        <w:rPr>
+          <w:rStyle w:val="SourceText"/>
+          <w:rFonts w:ascii="Times New Roman" w:hAnsi="Times New Roman" w:cs="Times New Roman"/>
+          <w:b/>
+          <w:bCs/>
+          <w:sz w:val="24"/>
+          <w:szCs w:val="24"/>
+          <w:lang w:val="en-US"/>
+        </w:rPr>
+        <w:t>/server:2017-latest</w:t>
+      </w:r>
+    </w:p>
+    <w:p>
+      <w:pPr>
+        <w:pStyle w:val="Standard"/>
+        <w:spacing w:line="360" w:lineRule="auto"/>
+        <w:jc w:val="both"/>
+        <w:rPr>
+          <w:rFonts w:ascii="Times New Roman" w:hAnsi="Times New Roman" w:cs="Times New Roman"/>
+        </w:rPr>
+      </w:pPr>
+      <w:r>
+        <w:rPr>
+          <w:rStyle w:val="SourceText"/>
+          <w:rFonts w:ascii="Times New Roman" w:hAnsi="Times New Roman" w:cs="Times New Roman"/>
+        </w:rPr>
+        <w:t>Donde:</w:t>
+      </w:r>
+    </w:p>
+    <w:p>
+      <w:pPr>
+        <w:pStyle w:val="Standard"/>
+        <w:spacing w:line="360" w:lineRule="auto"/>
+        <w:jc w:val="both"/>
+        <w:rPr>
+          <w:rFonts w:ascii="Times New Roman" w:hAnsi="Times New Roman" w:cs="Times New Roman"/>
+        </w:rPr>
+      </w:pPr>
+      <w:r>
+        <w:rPr>
+          <w:rStyle w:val="StrongEmphasis"/>
+          <w:rFonts w:ascii="Times New Roman" w:hAnsi="Times New Roman" w:cs="Times New Roman"/>
+        </w:rPr>
+        <w:t>-e 'ACCEPT_EULA=Y'</w:t>
+      </w:r>
+    </w:p>
+    <w:p>
+      <w:pPr>
+        <w:pStyle w:val="Standard"/>
+        <w:spacing w:line="360" w:lineRule="auto"/>
+        <w:jc w:val="both"/>
+        <w:rPr>
+          <w:rFonts w:ascii="Times New Roman" w:hAnsi="Times New Roman" w:cs="Times New Roman"/>
+        </w:rPr>
+      </w:pPr>
+      <w:r>
+        <w:rPr>
+          <w:rStyle w:val="SourceText"/>
+          <w:rFonts w:ascii="Times New Roman" w:hAnsi="Times New Roman" w:cs="Times New Roman"/>
+        </w:rPr>
+        <w:t xml:space="preserve"> Acepta los términos y condiciones. Configuración necesaria para   </w:t>
+      </w:r>
+    </w:p>
+    <w:p>
+      <w:pPr>
+        <w:pStyle w:val="Standard"/>
+        <w:spacing w:line="360" w:lineRule="auto"/>
+        <w:jc w:val="both"/>
+        <w:rPr>
+          <w:rFonts w:ascii="Times New Roman" w:hAnsi="Times New Roman" w:cs="Times New Roman"/>
+        </w:rPr>
+      </w:pPr>
+      <w:r>
+        <w:rPr>
+          <w:rStyle w:val="SourceText"/>
+          <w:rFonts w:ascii="Times New Roman" w:hAnsi="Times New Roman" w:cs="Times New Roman"/>
+        </w:rPr>
+        <w:t xml:space="preserve"> </w:t>
+      </w:r>
+      <w:proofErr w:type="gramStart"/>
+      <w:r>
+        <w:rPr>
+          <w:rStyle w:val="SourceText"/>
+          <w:rFonts w:ascii="Times New Roman" w:hAnsi="Times New Roman" w:cs="Times New Roman"/>
+        </w:rPr>
+        <w:t>el</w:t>
+      </w:r>
+      <w:proofErr w:type="gramEnd"/>
+      <w:r>
+        <w:rPr>
+          <w:rStyle w:val="SourceText"/>
+          <w:rFonts w:ascii="Times New Roman" w:hAnsi="Times New Roman" w:cs="Times New Roman"/>
+        </w:rPr>
+        <w:t xml:space="preserve"> uso de la imagen SQL Server.</w:t>
+      </w:r>
+    </w:p>
+    <w:p>
+      <w:pPr>
+        <w:pStyle w:val="Standard"/>
+        <w:spacing w:line="360" w:lineRule="auto"/>
+        <w:jc w:val="both"/>
+        <w:rPr>
+          <w:rFonts w:ascii="Times New Roman" w:hAnsi="Times New Roman" w:cs="Times New Roman"/>
+        </w:rPr>
+      </w:pPr>
+    </w:p>
+    <w:p>
+      <w:pPr>
+        <w:pStyle w:val="Standard"/>
+        <w:spacing w:line="360" w:lineRule="auto"/>
+        <w:jc w:val="both"/>
+        <w:rPr>
+          <w:rFonts w:ascii="Times New Roman" w:hAnsi="Times New Roman" w:cs="Times New Roman"/>
+          <w:lang w:val="en-US"/>
+        </w:rPr>
+      </w:pPr>
+      <w:r>
+        <w:rPr>
+          <w:rStyle w:val="StrongEmphasis"/>
+          <w:rFonts w:ascii="Times New Roman" w:hAnsi="Times New Roman" w:cs="Times New Roman"/>
+          <w:lang w:val="en-US"/>
+        </w:rPr>
+        <w:t>-e 'SA_PASSWORD=&lt;YourStrong</w:t>
+      </w:r>
+      <w:proofErr w:type="gramStart"/>
+      <w:r>
+        <w:rPr>
+          <w:rStyle w:val="StrongEmphasis"/>
+          <w:rFonts w:ascii="Times New Roman" w:hAnsi="Times New Roman" w:cs="Times New Roman"/>
+          <w:lang w:val="en-US"/>
+        </w:rPr>
+        <w:t>!Passw0rd</w:t>
+      </w:r>
+      <w:proofErr w:type="gramEnd"/>
+      <w:r>
+        <w:rPr>
+          <w:rStyle w:val="StrongEmphasis"/>
+          <w:rFonts w:ascii="Times New Roman" w:hAnsi="Times New Roman" w:cs="Times New Roman"/>
+          <w:lang w:val="en-US"/>
+        </w:rPr>
+        <w:t>&gt;':</w:t>
+      </w:r>
+    </w:p>
+    <w:p>
+      <w:pPr>
+        <w:pStyle w:val="Standard"/>
+        <w:spacing w:line="360" w:lineRule="auto"/>
+        <w:jc w:val="both"/>
+        <w:rPr>
+          <w:rFonts w:ascii="Times New Roman" w:hAnsi="Times New Roman" w:cs="Times New Roman"/>
+        </w:rPr>
+      </w:pPr>
+      <w:r>
+        <w:rPr>
+          <w:rStyle w:val="SourceText"/>
+          <w:rFonts w:ascii="Times New Roman" w:hAnsi="Times New Roman" w:cs="Times New Roman"/>
+        </w:rPr>
+        <w:t xml:space="preserve">Sirve para establecer la </w:t>
+      </w:r>
+      <w:proofErr w:type="spellStart"/>
+      <w:r>
+        <w:rPr>
+          <w:rStyle w:val="SourceText"/>
+          <w:rFonts w:ascii="Times New Roman" w:hAnsi="Times New Roman" w:cs="Times New Roman"/>
+        </w:rPr>
+        <w:t>contrasena</w:t>
+      </w:r>
+      <w:proofErr w:type="spellEnd"/>
+      <w:r>
+        <w:rPr>
+          <w:rStyle w:val="SourceText"/>
+          <w:rFonts w:ascii="Times New Roman" w:hAnsi="Times New Roman" w:cs="Times New Roman"/>
+        </w:rPr>
+        <w:t xml:space="preserve"> del servidor la cual debe cumplir con los requerimientos establecidos por SQL.</w:t>
+      </w:r>
+    </w:p>
+    <w:p>
+      <w:pPr>
+        <w:pStyle w:val="Standard"/>
+        <w:spacing w:line="360" w:lineRule="auto"/>
+        <w:jc w:val="both"/>
+        <w:rPr>
+          <w:rFonts w:ascii="Times New Roman" w:hAnsi="Times New Roman" w:cs="Times New Roman"/>
+        </w:rPr>
+      </w:pPr>
+      <w:r>
+        <w:rPr>
+          <w:rStyle w:val="SourceText"/>
+          <w:rFonts w:ascii="Times New Roman" w:hAnsi="Times New Roman" w:cs="Times New Roman"/>
+        </w:rPr>
+        <w:t xml:space="preserve">Esta debe contener 8 caracteres </w:t>
+      </w:r>
+      <w:proofErr w:type="spellStart"/>
+      <w:r>
+        <w:rPr>
+          <w:rStyle w:val="SourceText"/>
+          <w:rFonts w:ascii="Times New Roman" w:hAnsi="Times New Roman" w:cs="Times New Roman"/>
+        </w:rPr>
+        <w:t>minimos</w:t>
+      </w:r>
+      <w:proofErr w:type="spellEnd"/>
+      <w:r>
+        <w:rPr>
+          <w:rStyle w:val="SourceText"/>
+          <w:rFonts w:ascii="Times New Roman" w:hAnsi="Times New Roman" w:cs="Times New Roman"/>
+        </w:rPr>
+        <w:t xml:space="preserve">, y 3 de esas deben ser Letra </w:t>
+      </w:r>
+      <w:proofErr w:type="spellStart"/>
+      <w:r>
+        <w:rPr>
+          <w:rStyle w:val="SourceText"/>
+          <w:rFonts w:ascii="Times New Roman" w:hAnsi="Times New Roman" w:cs="Times New Roman"/>
+        </w:rPr>
+        <w:t>mayuscula</w:t>
+      </w:r>
+      <w:proofErr w:type="spellEnd"/>
+      <w:r>
+        <w:rPr>
+          <w:rStyle w:val="SourceText"/>
+          <w:rFonts w:ascii="Times New Roman" w:hAnsi="Times New Roman" w:cs="Times New Roman"/>
+        </w:rPr>
+        <w:t xml:space="preserve">, letra </w:t>
+      </w:r>
+      <w:proofErr w:type="spellStart"/>
+      <w:r>
+        <w:rPr>
+          <w:rStyle w:val="SourceText"/>
+          <w:rFonts w:ascii="Times New Roman" w:hAnsi="Times New Roman" w:cs="Times New Roman"/>
+        </w:rPr>
+        <w:t>minuscula</w:t>
+      </w:r>
+      <w:proofErr w:type="spellEnd"/>
+      <w:r>
+        <w:rPr>
+          <w:rStyle w:val="SourceText"/>
+          <w:rFonts w:ascii="Times New Roman" w:hAnsi="Times New Roman" w:cs="Times New Roman"/>
+        </w:rPr>
+        <w:t xml:space="preserve">, digito o </w:t>
+      </w:r>
+      <w:proofErr w:type="spellStart"/>
+      <w:r>
+        <w:rPr>
+          <w:rStyle w:val="SourceText"/>
+          <w:rFonts w:ascii="Times New Roman" w:hAnsi="Times New Roman" w:cs="Times New Roman"/>
+        </w:rPr>
+        <w:t>simbolos</w:t>
+      </w:r>
+      <w:proofErr w:type="spellEnd"/>
+      <w:r>
+        <w:rPr>
+          <w:rStyle w:val="SourceText"/>
+          <w:rFonts w:ascii="Times New Roman" w:hAnsi="Times New Roman" w:cs="Times New Roman"/>
+        </w:rPr>
+        <w:t>.</w:t>
+      </w:r>
+    </w:p>
+    <w:p>
+      <w:pPr>
+        <w:pStyle w:val="Standard"/>
+        <w:spacing w:line="360" w:lineRule="auto"/>
+        <w:jc w:val="both"/>
+        <w:rPr>
+          <w:rFonts w:ascii="Times New Roman" w:hAnsi="Times New Roman" w:cs="Times New Roman"/>
+        </w:rPr>
+      </w:pPr>
+    </w:p>
+    <w:p>
+      <w:pPr>
+        <w:pStyle w:val="Standard"/>
+        <w:spacing w:line="360" w:lineRule="auto"/>
+        <w:jc w:val="both"/>
+        <w:rPr>
+          <w:rFonts w:ascii="Times New Roman" w:hAnsi="Times New Roman" w:cs="Times New Roman"/>
+        </w:rPr>
+      </w:pPr>
+      <w:r>
+        <w:rPr>
+          <w:rStyle w:val="StrongEmphasis"/>
+          <w:rFonts w:ascii="Times New Roman" w:hAnsi="Times New Roman" w:cs="Times New Roman"/>
+        </w:rPr>
+        <w:t>-p 1433:1433</w:t>
+      </w:r>
+    </w:p>
+    <w:p>
+      <w:pPr>
+        <w:pStyle w:val="Standard"/>
+        <w:spacing w:line="360" w:lineRule="auto"/>
+        <w:jc w:val="both"/>
+        <w:rPr>
+          <w:rFonts w:ascii="Times New Roman" w:hAnsi="Times New Roman" w:cs="Times New Roman"/>
+        </w:rPr>
+      </w:pPr>
+      <w:r>
+        <w:rPr>
+          <w:rStyle w:val="SourceText"/>
+          <w:rFonts w:ascii="Times New Roman" w:hAnsi="Times New Roman" w:cs="Times New Roman"/>
+          <w:lang w:val="es-ES"/>
+        </w:rPr>
+        <w:t>Asigne un puerto TCP en el entorno del host (primer valor) con un puerto TCP en el contenedor (segundo valor). En este ejemplo, SQL Server está escuchando en TCP 1433 en el contenedor y esto está expuesto al puerto, 1433, en el host.</w:t>
+      </w:r>
+    </w:p>
+    <w:p>
+      <w:pPr>
+        <w:pStyle w:val="Standard"/>
+        <w:spacing w:line="360" w:lineRule="auto"/>
+        <w:jc w:val="both"/>
+        <w:rPr>
+          <w:rFonts w:ascii="Times New Roman" w:hAnsi="Times New Roman" w:cs="Times New Roman"/>
+        </w:rPr>
+      </w:pPr>
+    </w:p>
+    <w:p>
+      <w:pPr>
+        <w:pStyle w:val="Standard"/>
+        <w:spacing w:line="360" w:lineRule="auto"/>
+        <w:jc w:val="both"/>
+        <w:rPr>
+          <w:rFonts w:ascii="Times New Roman" w:hAnsi="Times New Roman" w:cs="Times New Roman"/>
+        </w:rPr>
+      </w:pPr>
+      <w:r>
+        <w:rPr>
+          <w:rStyle w:val="StrongEmphasis"/>
+          <w:rFonts w:ascii="Times New Roman" w:hAnsi="Times New Roman" w:cs="Times New Roman"/>
+          <w:lang w:val="es-ES"/>
+        </w:rPr>
+        <w:t>--</w:t>
+      </w:r>
+      <w:proofErr w:type="spellStart"/>
+      <w:r>
+        <w:rPr>
+          <w:rStyle w:val="StrongEmphasis"/>
+          <w:rFonts w:ascii="Times New Roman" w:hAnsi="Times New Roman" w:cs="Times New Roman"/>
+          <w:lang w:val="es-ES"/>
+        </w:rPr>
+        <w:t>name</w:t>
+      </w:r>
+      <w:proofErr w:type="spellEnd"/>
+      <w:r>
+        <w:rPr>
+          <w:rStyle w:val="StrongEmphasis"/>
+          <w:rFonts w:ascii="Times New Roman" w:hAnsi="Times New Roman" w:cs="Times New Roman"/>
+          <w:lang w:val="es-ES"/>
+        </w:rPr>
+        <w:t xml:space="preserve"> sql1</w:t>
+      </w:r>
+    </w:p>
+    <w:p>
+      <w:pPr>
+        <w:pStyle w:val="Standard"/>
+        <w:spacing w:line="360" w:lineRule="auto"/>
+        <w:jc w:val="both"/>
+        <w:rPr>
+          <w:rFonts w:ascii="Times New Roman" w:hAnsi="Times New Roman" w:cs="Times New Roman"/>
+        </w:rPr>
+      </w:pPr>
+      <w:r>
+        <w:rPr>
+          <w:rStyle w:val="SourceText"/>
+          <w:rFonts w:ascii="Times New Roman" w:hAnsi="Times New Roman" w:cs="Times New Roman"/>
+          <w:lang w:val="es-ES"/>
+        </w:rPr>
+        <w:t>Especifique un nombre personalizado para el contenedor en lugar de uno generado aleatoriamente. Si ejecuta más de un contenedor, no puede reutilizar este mismo nombre.</w:t>
+      </w:r>
+    </w:p>
+    <w:p>
+      <w:pPr>
+        <w:pStyle w:val="Standard"/>
+        <w:spacing w:line="360" w:lineRule="auto"/>
+        <w:jc w:val="both"/>
+        <w:rPr>
+          <w:rFonts w:ascii="Times New Roman" w:hAnsi="Times New Roman" w:cs="Times New Roman"/>
+        </w:rPr>
+      </w:pPr>
+    </w:p>
+    <w:p>
+      <w:pPr>
+        <w:pStyle w:val="Standard"/>
+        <w:spacing w:line="360" w:lineRule="auto"/>
+        <w:jc w:val="both"/>
+        <w:rPr>
+          <w:rFonts w:ascii="Times New Roman" w:hAnsi="Times New Roman" w:cs="Times New Roman"/>
+          <w:lang w:val="en-US"/>
+        </w:rPr>
+      </w:pPr>
+      <w:r>
+        <w:rPr>
+          <w:rStyle w:val="StrongEmphasis"/>
+          <w:rFonts w:ascii="Times New Roman" w:hAnsi="Times New Roman" w:cs="Times New Roman"/>
+          <w:lang w:val="en-US"/>
+        </w:rPr>
+        <w:t>mcr.microsoft.com/</w:t>
+      </w:r>
+      <w:proofErr w:type="spellStart"/>
+      <w:r>
+        <w:rPr>
+          <w:rStyle w:val="StrongEmphasis"/>
+          <w:rFonts w:ascii="Times New Roman" w:hAnsi="Times New Roman" w:cs="Times New Roman"/>
+          <w:lang w:val="en-US"/>
+        </w:rPr>
+        <w:t>mssql</w:t>
+      </w:r>
+      <w:proofErr w:type="spellEnd"/>
+      <w:r>
+        <w:rPr>
+          <w:rStyle w:val="StrongEmphasis"/>
+          <w:rFonts w:ascii="Times New Roman" w:hAnsi="Times New Roman" w:cs="Times New Roman"/>
+          <w:lang w:val="en-US"/>
+        </w:rPr>
+        <w:t>/server:2017-latest</w:t>
+      </w:r>
+    </w:p>
+    <w:p>
+      <w:pPr>
+        <w:pStyle w:val="Standard"/>
+        <w:spacing w:line="360" w:lineRule="auto"/>
+        <w:jc w:val="both"/>
+        <w:rPr>
+          <w:rFonts w:ascii="Times New Roman" w:hAnsi="Times New Roman" w:cs="Times New Roman"/>
+        </w:rPr>
+      </w:pPr>
+      <w:r>
+        <w:rPr>
+          <w:rStyle w:val="SourceText"/>
+          <w:rFonts w:ascii="Times New Roman" w:hAnsi="Times New Roman" w:cs="Times New Roman"/>
+          <w:lang w:val="es-ES"/>
+        </w:rPr>
+        <w:t>La imagen del contenedor de SQL Server 2017 Linux.</w:t>
+      </w:r>
+    </w:p>
+    <w:p>
+      <w:pPr>
+        <w:pStyle w:val="Standard"/>
+        <w:spacing w:line="360" w:lineRule="auto"/>
+        <w:jc w:val="both"/>
+        <w:rPr>
+          <w:rFonts w:ascii="Times New Roman" w:hAnsi="Times New Roman" w:cs="Times New Roman"/>
+        </w:rPr>
+      </w:pPr>
+    </w:p>
+    <w:p>
+      <w:pPr>
+        <w:pStyle w:val="Standard"/>
+        <w:spacing w:line="360" w:lineRule="auto"/>
+        <w:jc w:val="both"/>
+        <w:rPr>
+          <w:rFonts w:ascii="Times New Roman" w:hAnsi="Times New Roman" w:cs="Times New Roman"/>
+        </w:rPr>
+      </w:pPr>
+    </w:p>
+    <w:p>
+      <w:pPr>
+        <w:pStyle w:val="Standard"/>
+        <w:spacing w:line="360" w:lineRule="auto"/>
+        <w:jc w:val="both"/>
+        <w:rPr>
+          <w:rFonts w:ascii="Times New Roman" w:hAnsi="Times New Roman" w:cs="Times New Roman"/>
+        </w:rPr>
+      </w:pPr>
+      <w:r>
+        <w:rPr>
+          <w:rStyle w:val="SourceText"/>
+          <w:rFonts w:ascii="Times New Roman" w:hAnsi="Times New Roman" w:cs="Times New Roman"/>
+        </w:rPr>
+        <w:br/>
+      </w:r>
+      <w:r>
+        <w:rPr>
+          <w:rStyle w:val="SourceText"/>
+          <w:rFonts w:ascii="Times New Roman" w:hAnsi="Times New Roman" w:cs="Times New Roman"/>
+        </w:rPr>
+        <w:tab/>
+      </w:r>
+      <w:r>
+        <w:rPr>
+          <w:rStyle w:val="SourceText"/>
+          <w:rFonts w:ascii="Times New Roman" w:hAnsi="Times New Roman" w:cs="Times New Roman"/>
+        </w:rPr>
+        <w:tab/>
+      </w:r>
+      <w:r>
+        <w:rPr>
+          <w:rStyle w:val="SourceText"/>
+          <w:rFonts w:ascii="Times New Roman" w:hAnsi="Times New Roman" w:cs="Times New Roman"/>
+        </w:rPr>
+        <w:tab/>
+      </w:r>
+      <w:r>
+        <w:rPr>
+          <w:rStyle w:val="SourceText"/>
+          <w:rFonts w:ascii="Times New Roman" w:hAnsi="Times New Roman" w:cs="Times New Roman"/>
+        </w:rPr>
+        <w:tab/>
+        <w:t xml:space="preserve">  </w:t>
+      </w:r>
+      <w:r>
+        <w:rPr>
+          <w:rStyle w:val="SourceText"/>
+          <w:rFonts w:ascii="Times New Roman" w:hAnsi="Times New Roman" w:cs="Times New Roman"/>
+        </w:rPr>
+        <w:tab/>
+      </w:r>
+      <w:r>
+        <w:rPr>
+          <w:rStyle w:val="SourceText"/>
+          <w:rFonts w:ascii="Times New Roman" w:hAnsi="Times New Roman" w:cs="Times New Roman"/>
+        </w:rPr>
+        <w:tab/>
+      </w:r>
+      <w:r>
+        <w:rPr>
+          <w:rStyle w:val="SourceText"/>
+          <w:rFonts w:ascii="Times New Roman" w:hAnsi="Times New Roman" w:cs="Times New Roman"/>
+        </w:rPr>
+        <w:tab/>
+      </w:r>
+      <w:r>
+        <w:rPr>
+          <w:rStyle w:val="SourceText"/>
+          <w:rFonts w:ascii="Times New Roman" w:hAnsi="Times New Roman" w:cs="Times New Roman"/>
+        </w:rPr>
+        <w:tab/>
+      </w:r>
+    </w:p>
+    <w:p>
+      <w:pPr>
+        <w:pStyle w:val="Standard"/>
+        <w:spacing w:line="360" w:lineRule="auto"/>
+        <w:jc w:val="both"/>
+        <w:rPr>
+          <w:rFonts w:ascii="Times New Roman" w:hAnsi="Times New Roman" w:cs="Times New Roman"/>
+        </w:rPr>
+      </w:pPr>
+    </w:p>
+    <w:p>
+      <w:pPr>
+        <w:pStyle w:val="Standard"/>
+        <w:spacing w:line="360" w:lineRule="auto"/>
+        <w:jc w:val="both"/>
+        <w:rPr>
+          <w:rFonts w:ascii="Times New Roman" w:hAnsi="Times New Roman" w:cs="Times New Roman"/>
+        </w:rPr>
+      </w:pPr>
+    </w:p>
+    <w:p>
+      <w:pPr>
+        <w:pStyle w:val="Standard"/>
+        <w:spacing w:line="360" w:lineRule="auto"/>
+        <w:jc w:val="both"/>
+        <w:rPr>
+          <w:rFonts w:ascii="Times New Roman" w:hAnsi="Times New Roman" w:cs="Times New Roman"/>
+        </w:rPr>
+      </w:pPr>
+    </w:p>
+    <w:p>
+      <w:pPr>
+        <w:pStyle w:val="Standard"/>
+        <w:jc w:val="both"/>
+        <w:rPr>
+          <w:rFonts w:ascii="Times New Roman" w:hAnsi="Times New Roman" w:cs="Times New Roman"/>
+          <w:lang w:val="es-ES"/>
+        </w:rPr>
+      </w:pPr>
+      <w:r>
+        <w:rPr>
+          <w:rFonts w:ascii="Times New Roman" w:hAnsi="Times New Roman" w:cs="Times New Roman"/>
+          <w:lang w:val="es-ES"/>
+        </w:rPr>
+        <w:t xml:space="preserve">Para ver los contenedores usar el comando </w:t>
+      </w:r>
+      <w:proofErr w:type="spellStart"/>
+      <w:r>
+        <w:rPr>
+          <w:rFonts w:ascii="Times New Roman" w:hAnsi="Times New Roman" w:cs="Times New Roman"/>
+          <w:b/>
+          <w:bCs/>
+          <w:lang w:val="es-ES"/>
+        </w:rPr>
+        <w:t>docker</w:t>
+      </w:r>
+      <w:proofErr w:type="spellEnd"/>
+      <w:r>
+        <w:rPr>
+          <w:rFonts w:ascii="Times New Roman" w:hAnsi="Times New Roman" w:cs="Times New Roman"/>
+          <w:b/>
+          <w:bCs/>
+          <w:lang w:val="es-ES"/>
+        </w:rPr>
+        <w:t xml:space="preserve"> </w:t>
+      </w:r>
+      <w:proofErr w:type="spellStart"/>
+      <w:r>
+        <w:rPr>
+          <w:rFonts w:ascii="Times New Roman" w:hAnsi="Times New Roman" w:cs="Times New Roman"/>
+          <w:b/>
+          <w:bCs/>
+          <w:lang w:val="es-ES"/>
+        </w:rPr>
+        <w:t>ps</w:t>
+      </w:r>
+      <w:proofErr w:type="spellEnd"/>
+      <w:r>
+        <w:rPr>
+          <w:rFonts w:ascii="Times New Roman" w:hAnsi="Times New Roman" w:cs="Times New Roman"/>
+          <w:b/>
+          <w:bCs/>
+          <w:lang w:val="es-ES"/>
+        </w:rPr>
+        <w:t xml:space="preserve"> -a.</w:t>
+      </w:r>
+    </w:p>
+    <w:p>
+      <w:pPr>
+        <w:pStyle w:val="Standard"/>
+        <w:jc w:val="both"/>
+        <w:rPr>
+          <w:rFonts w:ascii="Times New Roman" w:hAnsi="Times New Roman" w:cs="Times New Roman"/>
+        </w:rPr>
+      </w:pPr>
+    </w:p>
+    <w:p>
+      <w:pPr>
+        <w:pStyle w:val="Standard"/>
+        <w:jc w:val="both"/>
+        <w:rPr>
+          <w:rFonts w:ascii="Times New Roman" w:hAnsi="Times New Roman" w:cs="Times New Roman"/>
+          <w:b/>
+          <w:bCs/>
+        </w:rPr>
+      </w:pPr>
+      <w:r>
+        <w:rPr>
+          <w:rFonts w:ascii="Times New Roman" w:hAnsi="Times New Roman" w:cs="Times New Roman"/>
+          <w:b/>
+          <w:bCs/>
+        </w:rPr>
+        <w:t xml:space="preserve"># </w:t>
+      </w:r>
+      <w:proofErr w:type="spellStart"/>
+      <w:proofErr w:type="gramStart"/>
+      <w:r>
+        <w:rPr>
+          <w:rFonts w:ascii="Times New Roman" w:hAnsi="Times New Roman" w:cs="Times New Roman"/>
+          <w:b/>
+          <w:bCs/>
+        </w:rPr>
+        <w:t>docker</w:t>
+      </w:r>
+      <w:proofErr w:type="spellEnd"/>
+      <w:proofErr w:type="gramEnd"/>
+      <w:r>
+        <w:rPr>
+          <w:rFonts w:ascii="Times New Roman" w:hAnsi="Times New Roman" w:cs="Times New Roman"/>
+          <w:b/>
+          <w:bCs/>
+        </w:rPr>
+        <w:t xml:space="preserve"> </w:t>
+      </w:r>
+      <w:proofErr w:type="spellStart"/>
+      <w:r>
+        <w:rPr>
+          <w:rFonts w:ascii="Times New Roman" w:hAnsi="Times New Roman" w:cs="Times New Roman"/>
+          <w:b/>
+          <w:bCs/>
+        </w:rPr>
+        <w:t>ps</w:t>
+      </w:r>
+      <w:proofErr w:type="spellEnd"/>
+      <w:r>
+        <w:rPr>
+          <w:rFonts w:ascii="Times New Roman" w:hAnsi="Times New Roman" w:cs="Times New Roman"/>
+          <w:b/>
+          <w:bCs/>
+        </w:rPr>
+        <w:t xml:space="preserve"> -a</w:t>
+      </w:r>
+    </w:p>
+    <w:p>
+      <w:pPr>
+        <w:pStyle w:val="Standard"/>
+        <w:jc w:val="both"/>
+        <w:rPr>
+          <w:rFonts w:ascii="Times New Roman" w:hAnsi="Times New Roman" w:cs="Times New Roman"/>
+        </w:rPr>
+      </w:pPr>
+      <w:r>
+        <w:rPr>
+          <w:rFonts w:ascii="Times New Roman" w:hAnsi="Times New Roman" w:cs="Times New Roman"/>
+          <w:noProof/>
+          <w:lang w:val="es-EC" w:eastAsia="es-EC" w:bidi="ar-SA"/>
+        </w:rPr>
+        <w:drawing>
+          <wp:anchor distT="0" distB="0" distL="114300" distR="114300" simplePos="0" relativeHeight="251660288" behindDoc="0" locked="0" layoutInCell="1" allowOverlap="1" wp14:anchorId="028347EF" wp14:editId="016B4EDB">
+            <wp:simplePos x="0" y="0"/>
+            <wp:positionH relativeFrom="column">
+              <wp:posOffset>196215</wp:posOffset>
+            </wp:positionH>
+            <wp:positionV relativeFrom="paragraph">
+              <wp:posOffset>194945</wp:posOffset>
+            </wp:positionV>
+            <wp:extent cx="5886450" cy="1152525"/>
+            <wp:effectExtent l="0" t="0" r="0" b="9525"/>
+            <wp:wrapSquare wrapText="bothSides"/>
+            <wp:docPr id="3" name="Imagen3"/>
+            <wp:cNvGraphicFramePr/>
+            <a:graphic xmlns:a="http://schemas.openxmlformats.org/drawingml/2006/main">
+              <a:graphicData uri="http://schemas.openxmlformats.org/drawingml/2006/picture">
+                <pic:pic xmlns:pic="http://schemas.openxmlformats.org/drawingml/2006/picture">
+                  <pic:nvPicPr>
+                    <pic:cNvPr id="0" name=""/>
+                    <pic:cNvPicPr/>
+                  </pic:nvPicPr>
+                  <pic:blipFill>
+                    <a:blip r:embed="rId20">
+                      <a:lum bright="-50000"/>
+                      <a:alphaModFix/>
+                    </a:blip>
+                    <a:srcRect l="5126" t="18657" b="56631"/>
+                    <a:stretch>
+                      <a:fillRect/>
+                    </a:stretch>
+                  </pic:blipFill>
+                  <pic:spPr>
+                    <a:xfrm>
+                      <a:off x="0" y="0"/>
+                      <a:ext cx="5886450" cy="1152525"/>
+                    </a:xfrm>
+                    <a:prstGeom prst="rect">
+                      <a:avLst/>
+                    </a:prstGeom>
+                  </pic:spPr>
+                </pic:pic>
+              </a:graphicData>
+            </a:graphic>
+            <wp14:sizeRelH relativeFrom="margin">
+              <wp14:pctWidth>0</wp14:pctWidth>
+            </wp14:sizeRelH>
+            <wp14:sizeRelV relativeFrom="margin">
+              <wp14:pctHeight>0</wp14:pctHeight>
+            </wp14:sizeRelV>
+          </wp:anchor>
+        </w:drawing>
+      </w:r>
+    </w:p>
+    <w:p>
+      <w:pPr>
+        <w:pStyle w:val="Standard"/>
+        <w:jc w:val="both"/>
+        <w:rPr>
+          <w:rFonts w:ascii="Times New Roman" w:hAnsi="Times New Roman" w:cs="Times New Roman"/>
+        </w:rPr>
+      </w:pPr>
+    </w:p>
+    <w:p>
+      <w:pPr>
+        <w:pStyle w:val="Standard"/>
+        <w:jc w:val="both"/>
+        <w:rPr>
+          <w:rFonts w:ascii="Times New Roman" w:hAnsi="Times New Roman" w:cs="Times New Roman"/>
+        </w:rPr>
+      </w:pPr>
+    </w:p>
+    <w:p>
+      <w:pPr>
+        <w:pStyle w:val="Standard"/>
+        <w:jc w:val="both"/>
+        <w:rPr>
+          <w:rFonts w:ascii="Times New Roman" w:hAnsi="Times New Roman" w:cs="Times New Roman"/>
+        </w:rPr>
+      </w:pPr>
+      <w:r>
+        <w:rPr>
+          <w:rFonts w:ascii="Times New Roman" w:hAnsi="Times New Roman" w:cs="Times New Roman"/>
+        </w:rPr>
+        <w:t>3. Conectarse a SQL Server</w:t>
+      </w:r>
+    </w:p>
+    <w:p>
+      <w:pPr>
+        <w:pStyle w:val="Standard"/>
+        <w:jc w:val="both"/>
+        <w:rPr>
+          <w:rFonts w:ascii="Times New Roman" w:hAnsi="Times New Roman" w:cs="Times New Roman"/>
+        </w:rPr>
+      </w:pPr>
+    </w:p>
+    <w:p>
+      <w:pPr>
+        <w:pStyle w:val="Standard"/>
+        <w:jc w:val="both"/>
+        <w:rPr>
+          <w:rFonts w:ascii="Times New Roman" w:hAnsi="Times New Roman" w:cs="Times New Roman"/>
+          <w:lang w:val="es-ES"/>
+        </w:rPr>
+      </w:pPr>
+      <w:r>
+        <w:rPr>
+          <w:rFonts w:ascii="Times New Roman" w:hAnsi="Times New Roman" w:cs="Times New Roman"/>
+          <w:lang w:val="es-ES"/>
+        </w:rPr>
+        <w:t xml:space="preserve">Use el comando </w:t>
+      </w:r>
+      <w:proofErr w:type="spellStart"/>
+      <w:r>
+        <w:rPr>
+          <w:rFonts w:ascii="Times New Roman" w:hAnsi="Times New Roman" w:cs="Times New Roman"/>
+          <w:lang w:val="es-ES"/>
+        </w:rPr>
+        <w:t>docker</w:t>
+      </w:r>
+      <w:proofErr w:type="spellEnd"/>
+      <w:r>
+        <w:rPr>
+          <w:rFonts w:ascii="Times New Roman" w:hAnsi="Times New Roman" w:cs="Times New Roman"/>
+          <w:lang w:val="es-ES"/>
+        </w:rPr>
+        <w:t xml:space="preserve"> </w:t>
+      </w:r>
+      <w:proofErr w:type="spellStart"/>
+      <w:r>
+        <w:rPr>
+          <w:rFonts w:ascii="Times New Roman" w:hAnsi="Times New Roman" w:cs="Times New Roman"/>
+          <w:lang w:val="es-ES"/>
+        </w:rPr>
+        <w:t>exec</w:t>
+      </w:r>
+      <w:proofErr w:type="spellEnd"/>
+      <w:r>
+        <w:rPr>
+          <w:rFonts w:ascii="Times New Roman" w:hAnsi="Times New Roman" w:cs="Times New Roman"/>
+          <w:lang w:val="es-ES"/>
+        </w:rPr>
+        <w:t xml:space="preserve"> -</w:t>
+      </w:r>
+      <w:proofErr w:type="spellStart"/>
+      <w:r>
+        <w:rPr>
+          <w:rFonts w:ascii="Times New Roman" w:hAnsi="Times New Roman" w:cs="Times New Roman"/>
+          <w:lang w:val="es-ES"/>
+        </w:rPr>
+        <w:t>it</w:t>
+      </w:r>
+      <w:proofErr w:type="spellEnd"/>
+      <w:r>
+        <w:rPr>
+          <w:rFonts w:ascii="Times New Roman" w:hAnsi="Times New Roman" w:cs="Times New Roman"/>
+          <w:lang w:val="es-ES"/>
+        </w:rPr>
+        <w:t xml:space="preserve"> para iniciar un </w:t>
+      </w:r>
+      <w:proofErr w:type="spellStart"/>
+      <w:r>
+        <w:rPr>
+          <w:rFonts w:ascii="Times New Roman" w:hAnsi="Times New Roman" w:cs="Times New Roman"/>
+          <w:lang w:val="es-ES"/>
+        </w:rPr>
+        <w:t>shell</w:t>
+      </w:r>
+      <w:proofErr w:type="spellEnd"/>
+      <w:r>
+        <w:rPr>
+          <w:rFonts w:ascii="Times New Roman" w:hAnsi="Times New Roman" w:cs="Times New Roman"/>
+          <w:lang w:val="es-ES"/>
+        </w:rPr>
+        <w:t xml:space="preserve"> </w:t>
+      </w:r>
+      <w:proofErr w:type="spellStart"/>
+      <w:r>
+        <w:rPr>
+          <w:rFonts w:ascii="Times New Roman" w:hAnsi="Times New Roman" w:cs="Times New Roman"/>
+          <w:lang w:val="es-ES"/>
+        </w:rPr>
+        <w:t>bash</w:t>
+      </w:r>
+      <w:proofErr w:type="spellEnd"/>
+      <w:r>
+        <w:rPr>
+          <w:rFonts w:ascii="Times New Roman" w:hAnsi="Times New Roman" w:cs="Times New Roman"/>
+          <w:lang w:val="es-ES"/>
+        </w:rPr>
+        <w:t xml:space="preserve"> interactivo dentro de su contenedor en ejecución. En el siguiente ejemplo, sql1 es el nombre especificado por el parámetro --</w:t>
+      </w:r>
+      <w:proofErr w:type="spellStart"/>
+      <w:r>
+        <w:rPr>
+          <w:rFonts w:ascii="Times New Roman" w:hAnsi="Times New Roman" w:cs="Times New Roman"/>
+          <w:lang w:val="es-ES"/>
+        </w:rPr>
+        <w:t>name</w:t>
+      </w:r>
+      <w:proofErr w:type="spellEnd"/>
+      <w:r>
+        <w:rPr>
+          <w:rFonts w:ascii="Times New Roman" w:hAnsi="Times New Roman" w:cs="Times New Roman"/>
+          <w:lang w:val="es-ES"/>
+        </w:rPr>
+        <w:t xml:space="preserve"> cuando creó el contenedor.</w:t>
+      </w:r>
+    </w:p>
+    <w:p>
+      <w:pPr>
+        <w:pStyle w:val="Standard"/>
+        <w:jc w:val="both"/>
+        <w:rPr>
+          <w:rFonts w:ascii="Times New Roman" w:hAnsi="Times New Roman" w:cs="Times New Roman"/>
+          <w:lang w:val="es-ES"/>
+        </w:rPr>
+      </w:pPr>
+    </w:p>
+    <w:p>
+      <w:pPr>
+        <w:pStyle w:val="Standard"/>
+        <w:jc w:val="both"/>
+        <w:rPr>
+          <w:rFonts w:ascii="Times New Roman" w:hAnsi="Times New Roman" w:cs="Times New Roman"/>
+          <w:lang w:val="en-US"/>
+        </w:rPr>
+      </w:pPr>
+      <w:r>
+        <w:rPr>
+          <w:rFonts w:ascii="Times New Roman" w:hAnsi="Times New Roman" w:cs="Times New Roman"/>
+          <w:b/>
+          <w:bCs/>
+          <w:lang w:val="en-US"/>
+        </w:rPr>
+        <w:t xml:space="preserve"># </w:t>
+      </w:r>
+      <w:proofErr w:type="spellStart"/>
+      <w:proofErr w:type="gramStart"/>
+      <w:r>
+        <w:rPr>
+          <w:rStyle w:val="SourceText"/>
+          <w:rFonts w:ascii="Times New Roman" w:hAnsi="Times New Roman" w:cs="Times New Roman"/>
+          <w:b/>
+          <w:bCs/>
+          <w:lang w:val="en-US"/>
+        </w:rPr>
+        <w:t>docker</w:t>
+      </w:r>
+      <w:proofErr w:type="spellEnd"/>
+      <w:proofErr w:type="gramEnd"/>
+      <w:r>
+        <w:rPr>
+          <w:rStyle w:val="SourceText"/>
+          <w:rFonts w:ascii="Times New Roman" w:hAnsi="Times New Roman" w:cs="Times New Roman"/>
+          <w:b/>
+          <w:bCs/>
+          <w:lang w:val="en-US"/>
+        </w:rPr>
+        <w:t xml:space="preserve"> exec -it sql1 "bash"</w:t>
+      </w:r>
+    </w:p>
+    <w:p>
+      <w:pPr>
+        <w:pStyle w:val="Standard"/>
+        <w:jc w:val="both"/>
+        <w:rPr>
+          <w:rFonts w:ascii="Times New Roman" w:hAnsi="Times New Roman" w:cs="Times New Roman"/>
+          <w:lang w:val="en-US"/>
+        </w:rPr>
+      </w:pPr>
+    </w:p>
+    <w:p>
+      <w:pPr>
+        <w:pStyle w:val="Standard"/>
+        <w:jc w:val="both"/>
+        <w:rPr>
+          <w:rFonts w:ascii="Times New Roman" w:hAnsi="Times New Roman" w:cs="Times New Roman"/>
+          <w:lang w:val="en-US"/>
+        </w:rPr>
+      </w:pPr>
+    </w:p>
+    <w:p>
+      <w:pPr>
+        <w:pStyle w:val="Standard"/>
+        <w:jc w:val="both"/>
+        <w:rPr>
+          <w:rFonts w:ascii="Times New Roman" w:hAnsi="Times New Roman" w:cs="Times New Roman"/>
+        </w:rPr>
+      </w:pPr>
+      <w:r>
+        <w:rPr>
+          <w:rStyle w:val="SourceText"/>
+          <w:rFonts w:ascii="Times New Roman" w:hAnsi="Times New Roman" w:cs="Times New Roman"/>
+          <w:lang w:val="es-ES"/>
+        </w:rPr>
+        <w:t xml:space="preserve">Una vez dentro del contenedor, </w:t>
+      </w:r>
+      <w:proofErr w:type="spellStart"/>
+      <w:r>
+        <w:rPr>
+          <w:rStyle w:val="SourceText"/>
+          <w:rFonts w:ascii="Times New Roman" w:hAnsi="Times New Roman" w:cs="Times New Roman"/>
+          <w:lang w:val="es-ES"/>
+        </w:rPr>
+        <w:t>conéctesecon</w:t>
+      </w:r>
+      <w:proofErr w:type="spellEnd"/>
+      <w:r>
+        <w:rPr>
+          <w:rStyle w:val="SourceText"/>
+          <w:rFonts w:ascii="Times New Roman" w:hAnsi="Times New Roman" w:cs="Times New Roman"/>
+          <w:lang w:val="es-ES"/>
+        </w:rPr>
+        <w:t xml:space="preserve"> </w:t>
+      </w:r>
+      <w:proofErr w:type="spellStart"/>
+      <w:r>
+        <w:rPr>
+          <w:rStyle w:val="SourceText"/>
+          <w:rFonts w:ascii="Times New Roman" w:hAnsi="Times New Roman" w:cs="Times New Roman"/>
+          <w:lang w:val="es-ES"/>
+        </w:rPr>
+        <w:t>sqlcmd</w:t>
+      </w:r>
+      <w:proofErr w:type="spellEnd"/>
+      <w:r>
+        <w:rPr>
+          <w:rStyle w:val="SourceText"/>
+          <w:rFonts w:ascii="Times New Roman" w:hAnsi="Times New Roman" w:cs="Times New Roman"/>
+          <w:lang w:val="es-ES"/>
+        </w:rPr>
+        <w:t xml:space="preserve">. </w:t>
+      </w:r>
+      <w:proofErr w:type="spellStart"/>
+      <w:r>
+        <w:rPr>
+          <w:rStyle w:val="SourceText"/>
+          <w:rFonts w:ascii="Times New Roman" w:hAnsi="Times New Roman" w:cs="Times New Roman"/>
+          <w:lang w:val="es-ES"/>
+        </w:rPr>
+        <w:t>Sqlcmd</w:t>
+      </w:r>
+      <w:proofErr w:type="spellEnd"/>
+      <w:r>
+        <w:rPr>
+          <w:rStyle w:val="SourceText"/>
+          <w:rFonts w:ascii="Times New Roman" w:hAnsi="Times New Roman" w:cs="Times New Roman"/>
+          <w:lang w:val="es-ES"/>
+        </w:rPr>
+        <w:t xml:space="preserve"> no está en la ruta de forma predeterminada, por lo que debe especificar la ruta completa.</w:t>
+      </w:r>
+    </w:p>
+    <w:p>
+      <w:pPr>
+        <w:pStyle w:val="Standard"/>
+        <w:jc w:val="both"/>
+        <w:rPr>
+          <w:rFonts w:ascii="Times New Roman" w:hAnsi="Times New Roman" w:cs="Times New Roman"/>
+          <w:lang w:val="es-ES"/>
+        </w:rPr>
+      </w:pPr>
+    </w:p>
+    <w:p>
+      <w:pPr>
+        <w:pStyle w:val="PreformattedText"/>
+        <w:jc w:val="both"/>
+        <w:rPr>
+          <w:rFonts w:ascii="Times New Roman" w:hAnsi="Times New Roman" w:cs="Times New Roman"/>
+          <w:sz w:val="24"/>
+          <w:szCs w:val="24"/>
+          <w:lang w:val="en-US"/>
+        </w:rPr>
+      </w:pPr>
+      <w:r>
+        <w:rPr>
+          <w:rStyle w:val="SourceText"/>
+          <w:rFonts w:ascii="Times New Roman" w:hAnsi="Times New Roman" w:cs="Times New Roman"/>
+          <w:b/>
+          <w:bCs/>
+          <w:sz w:val="24"/>
+          <w:szCs w:val="24"/>
+          <w:lang w:val="en-US"/>
+        </w:rPr>
+        <w:t># /opt/</w:t>
+      </w:r>
+      <w:proofErr w:type="spellStart"/>
+      <w:r>
+        <w:rPr>
+          <w:rStyle w:val="SourceText"/>
+          <w:rFonts w:ascii="Times New Roman" w:hAnsi="Times New Roman" w:cs="Times New Roman"/>
+          <w:b/>
+          <w:bCs/>
+          <w:sz w:val="24"/>
+          <w:szCs w:val="24"/>
+          <w:lang w:val="en-US"/>
+        </w:rPr>
+        <w:t>mssql</w:t>
+      </w:r>
+      <w:proofErr w:type="spellEnd"/>
+      <w:r>
+        <w:rPr>
+          <w:rStyle w:val="SourceText"/>
+          <w:rFonts w:ascii="Times New Roman" w:hAnsi="Times New Roman" w:cs="Times New Roman"/>
+          <w:b/>
+          <w:bCs/>
+          <w:sz w:val="24"/>
+          <w:szCs w:val="24"/>
+          <w:lang w:val="en-US"/>
+        </w:rPr>
+        <w:t>-tools/bin/</w:t>
+      </w:r>
+      <w:proofErr w:type="spellStart"/>
+      <w:r>
+        <w:rPr>
+          <w:rStyle w:val="SourceText"/>
+          <w:rFonts w:ascii="Times New Roman" w:hAnsi="Times New Roman" w:cs="Times New Roman"/>
+          <w:b/>
+          <w:bCs/>
+          <w:sz w:val="24"/>
+          <w:szCs w:val="24"/>
+          <w:lang w:val="en-US"/>
+        </w:rPr>
+        <w:t>sqlcmd</w:t>
+      </w:r>
+      <w:proofErr w:type="spellEnd"/>
+      <w:r>
+        <w:rPr>
+          <w:rStyle w:val="SourceText"/>
+          <w:rFonts w:ascii="Times New Roman" w:hAnsi="Times New Roman" w:cs="Times New Roman"/>
+          <w:b/>
+          <w:bCs/>
+          <w:sz w:val="24"/>
+          <w:szCs w:val="24"/>
+          <w:lang w:val="en-US"/>
+        </w:rPr>
+        <w:t xml:space="preserve"> -S 127.0.01 -U SA -P "albinisma@96"</w:t>
+      </w:r>
+    </w:p>
+    <w:p>
+      <w:pPr>
+        <w:pStyle w:val="Standard"/>
+        <w:jc w:val="both"/>
+        <w:rPr>
+          <w:rFonts w:ascii="Times New Roman" w:hAnsi="Times New Roman" w:cs="Times New Roman"/>
+          <w:lang w:val="en-US"/>
+        </w:rPr>
+      </w:pPr>
+    </w:p>
+    <w:p>
+      <w:pPr>
+        <w:pStyle w:val="Standard"/>
+        <w:jc w:val="both"/>
+        <w:rPr>
+          <w:rFonts w:ascii="Times New Roman" w:hAnsi="Times New Roman" w:cs="Times New Roman"/>
+          <w:lang w:val="es-ES"/>
+        </w:rPr>
+      </w:pPr>
+      <w:r>
+        <w:rPr>
+          <w:rFonts w:ascii="Times New Roman" w:hAnsi="Times New Roman" w:cs="Times New Roman"/>
+          <w:lang w:val="es-ES"/>
+        </w:rPr>
+        <w:t xml:space="preserve">Y </w:t>
+      </w:r>
+      <w:proofErr w:type="gramStart"/>
+      <w:r>
+        <w:rPr>
+          <w:rFonts w:ascii="Times New Roman" w:hAnsi="Times New Roman" w:cs="Times New Roman"/>
+          <w:lang w:val="es-ES"/>
+        </w:rPr>
+        <w:t xml:space="preserve">una </w:t>
+      </w:r>
+      <w:proofErr w:type="spellStart"/>
+      <w:r>
+        <w:rPr>
+          <w:rFonts w:ascii="Times New Roman" w:hAnsi="Times New Roman" w:cs="Times New Roman"/>
+          <w:lang w:val="es-ES"/>
+        </w:rPr>
+        <w:t>ves</w:t>
+      </w:r>
+      <w:proofErr w:type="spellEnd"/>
+      <w:r>
+        <w:rPr>
+          <w:rFonts w:ascii="Times New Roman" w:hAnsi="Times New Roman" w:cs="Times New Roman"/>
+          <w:lang w:val="es-ES"/>
+        </w:rPr>
+        <w:t xml:space="preserve"> ejecutado</w:t>
+      </w:r>
+      <w:proofErr w:type="gramEnd"/>
+      <w:r>
+        <w:rPr>
+          <w:rFonts w:ascii="Times New Roman" w:hAnsi="Times New Roman" w:cs="Times New Roman"/>
+          <w:lang w:val="es-ES"/>
+        </w:rPr>
+        <w:t xml:space="preserve"> el comando anterior se ingresa al contenedor </w:t>
+      </w:r>
+      <w:r>
+        <w:rPr>
+          <w:rFonts w:ascii="Times New Roman" w:hAnsi="Times New Roman" w:cs="Times New Roman"/>
+          <w:b/>
+          <w:bCs/>
+          <w:lang w:val="es-ES"/>
+        </w:rPr>
+        <w:t>sql1.</w:t>
+      </w:r>
+    </w:p>
+    <w:p>
+      <w:pPr>
+        <w:pStyle w:val="Standard"/>
+        <w:jc w:val="both"/>
+        <w:rPr>
+          <w:rFonts w:ascii="Times New Roman" w:hAnsi="Times New Roman" w:cs="Times New Roman"/>
+          <w:lang w:val="es-ES"/>
+        </w:rPr>
+      </w:pPr>
+    </w:p>
+    <w:p>
+      <w:pPr>
+        <w:pStyle w:val="Standard"/>
+        <w:jc w:val="both"/>
+        <w:rPr>
+          <w:rFonts w:ascii="Times New Roman" w:hAnsi="Times New Roman" w:cs="Times New Roman"/>
+          <w:lang w:val="es-ES"/>
+        </w:rPr>
+      </w:pPr>
+      <w:r>
+        <w:rPr>
+          <w:rFonts w:ascii="Times New Roman" w:hAnsi="Times New Roman" w:cs="Times New Roman"/>
+          <w:lang w:val="es-ES"/>
+        </w:rPr>
+        <w:t xml:space="preserve">Aparecerá </w:t>
+      </w:r>
+      <w:r>
+        <w:rPr>
+          <w:rFonts w:ascii="Times New Roman" w:hAnsi="Times New Roman" w:cs="Times New Roman"/>
+          <w:b/>
+          <w:bCs/>
+          <w:lang w:val="es-ES"/>
+        </w:rPr>
+        <w:t>&gt;1</w:t>
+      </w:r>
+      <w:r>
+        <w:rPr>
+          <w:rFonts w:ascii="Times New Roman" w:hAnsi="Times New Roman" w:cs="Times New Roman"/>
+          <w:lang w:val="es-ES"/>
+        </w:rPr>
+        <w:t xml:space="preserve"> en señal de que pudimos ingresar con éxito.</w:t>
+      </w:r>
+    </w:p>
+    <w:p>
+      <w:pPr>
+        <w:pStyle w:val="Standard"/>
+        <w:jc w:val="both"/>
+        <w:rPr>
+          <w:rFonts w:ascii="Times New Roman" w:hAnsi="Times New Roman" w:cs="Times New Roman"/>
+          <w:lang w:val="es-ES"/>
+        </w:rPr>
+      </w:pPr>
+      <w:r>
+        <w:rPr>
+          <w:rFonts w:ascii="Times New Roman" w:hAnsi="Times New Roman" w:cs="Times New Roman"/>
+          <w:noProof/>
+          <w:lang w:val="es-EC" w:eastAsia="es-EC" w:bidi="ar-SA"/>
+        </w:rPr>
+        <w:drawing>
+          <wp:anchor distT="0" distB="0" distL="114300" distR="114300" simplePos="0" relativeHeight="251661312" behindDoc="0" locked="0" layoutInCell="1" allowOverlap="1" wp14:anchorId="0CBCCF6D" wp14:editId="426E44FC">
+            <wp:simplePos x="0" y="0"/>
+            <wp:positionH relativeFrom="column">
+              <wp:posOffset>52705</wp:posOffset>
+            </wp:positionH>
+            <wp:positionV relativeFrom="paragraph">
+              <wp:posOffset>331470</wp:posOffset>
+            </wp:positionV>
+            <wp:extent cx="5781675" cy="1724025"/>
+            <wp:effectExtent l="0" t="0" r="9525" b="9525"/>
+            <wp:wrapSquare wrapText="bothSides"/>
+            <wp:docPr id="4" name="Imagen4"/>
+            <wp:cNvGraphicFramePr/>
+            <a:graphic xmlns:a="http://schemas.openxmlformats.org/drawingml/2006/main">
+              <a:graphicData uri="http://schemas.openxmlformats.org/drawingml/2006/picture">
+                <pic:pic xmlns:pic="http://schemas.openxmlformats.org/drawingml/2006/picture">
+                  <pic:nvPicPr>
+                    <pic:cNvPr id="0" name=""/>
+                    <pic:cNvPicPr/>
+                  </pic:nvPicPr>
+                  <pic:blipFill>
+                    <a:blip r:embed="rId21">
+                      <a:lum bright="-50000"/>
+                      <a:alphaModFix/>
+                    </a:blip>
+                    <a:srcRect l="4907" t="10025" r="4063" b="53027"/>
+                    <a:stretch>
+                      <a:fillRect/>
+                    </a:stretch>
+                  </pic:blipFill>
+                  <pic:spPr>
+                    <a:xfrm>
+                      <a:off x="0" y="0"/>
+                      <a:ext cx="5781675" cy="1724025"/>
+                    </a:xfrm>
+                    <a:prstGeom prst="rect">
+                      <a:avLst/>
+                    </a:prstGeom>
+                  </pic:spPr>
+                </pic:pic>
+              </a:graphicData>
+            </a:graphic>
+            <wp14:sizeRelH relativeFrom="margin">
+              <wp14:pctWidth>0</wp14:pctWidth>
+            </wp14:sizeRelH>
+            <wp14:sizeRelV relativeFrom="margin">
+              <wp14:pctHeight>0</wp14:pctHeight>
+            </wp14:sizeRelV>
+          </wp:anchor>
+        </w:drawing>
+      </w:r>
+    </w:p>
+    <w:p>
+      <w:pPr>
+        <w:tabs>
+          <w:tab w:val="left" w:pos="2146"/>
+        </w:tabs>
+        <w:jc w:val="both"/>
+        <w:rPr>
+          <w:rFonts w:ascii="Times New Roman" w:hAnsi="Times New Roman" w:cs="Times New Roman"/>
+          <w:sz w:val="24"/>
+          <w:lang w:val="es-ES"/>
         </w:rPr>
       </w:pPr>
     </w:p>
@@ -15309,6 +17924,48 @@
       <w:lang w:val="en-US"/>
     </w:rPr>
   </w:style>
+  <w:style w:type="paragraph" w:customStyle="1" w:styleId="Standard">
+    <w:name w:val="Standard"/>
+    <w:rsid w:val="00801333"/>
+    <w:pPr>
+      <w:suppressAutoHyphens/>
+      <w:autoSpaceDN w:val="0"/>
+      <w:spacing w:after="0" w:line="240" w:lineRule="auto"/>
+      <w:textAlignment w:val="baseline"/>
+    </w:pPr>
+    <w:rPr>
+      <w:rFonts w:ascii="Liberation Serif" w:eastAsia="Noto Sans CJK SC" w:hAnsi="Liberation Serif" w:cs="Lohit Devanagari"/>
+      <w:kern w:val="3"/>
+      <w:sz w:val="24"/>
+      <w:szCs w:val="24"/>
+      <w:lang w:val="es-PE" w:eastAsia="zh-CN" w:bidi="hi-IN"/>
+    </w:rPr>
+  </w:style>
+  <w:style w:type="paragraph" w:customStyle="1" w:styleId="PreformattedText">
+    <w:name w:val="Preformatted Text"/>
+    <w:basedOn w:val="Standard"/>
+    <w:rsid w:val="00801333"/>
+    <w:rPr>
+      <w:rFonts w:ascii="Liberation Mono" w:eastAsia="DejaVu Sans Mono" w:hAnsi="Liberation Mono" w:cs="Liberation Mono"/>
+      <w:sz w:val="20"/>
+      <w:szCs w:val="20"/>
+    </w:rPr>
+  </w:style>
+  <w:style w:type="character" w:customStyle="1" w:styleId="SourceText">
+    <w:name w:val="Source Text"/>
+    <w:rsid w:val="00801333"/>
+    <w:rPr>
+      <w:rFonts w:ascii="Liberation Mono" w:eastAsia="DejaVu Sans Mono" w:hAnsi="Liberation Mono" w:cs="Liberation Mono"/>
+    </w:rPr>
+  </w:style>
+  <w:style w:type="character" w:customStyle="1" w:styleId="StrongEmphasis">
+    <w:name w:val="Strong Emphasis"/>
+    <w:rsid w:val="00801333"/>
+    <w:rPr>
+      <w:b/>
+      <w:bCs/>
+    </w:rPr>
+  </w:style>
 </w:styles>
 </file>
 
@@ -15578,7 +18235,7 @@
 </file>
 
 <file path=customXml/itemProps1.xml><?xml version="1.0" encoding="utf-8"?>
-<ds:datastoreItem xmlns:ds="http://schemas.openxmlformats.org/officeDocument/2006/customXml" ds:itemID="{B4D14E66-2FB0-4E71-805E-648BA9AA5EC8}">
+<ds:datastoreItem xmlns:ds="http://schemas.openxmlformats.org/officeDocument/2006/customXml" ds:itemID="{2E1473BB-B5C0-45BE-B436-208D6E8D57AE}">
   <ds:schemaRefs>
     <ds:schemaRef ds:uri="http://schemas.openxmlformats.org/officeDocument/2006/bibliography"/>
   </ds:schemaRefs>

</xml_diff>